<commit_message>
Modifico portada de presentacion
</commit_message>
<xml_diff>
--- a/DeliverEat/Producto/DeliverEat_HojaDeEstiloYBuenasPracticas.docx
+++ b/DeliverEat/Producto/DeliverEat_HojaDeEstiloYBuenasPracticas.docx
@@ -1,311 +1,377 @@
 
 <file path=word/document.xml><?xml version="1.0" encoding="utf-8"?>
-<w:document xmlns:mc="http://schemas.openxmlformats.org/markup-compatibility/2006" xmlns:o="urn:schemas-microsoft-com:office:office" xmlns:r="http://schemas.openxmlformats.org/officeDocument/2006/relationships" xmlns:m="http://schemas.openxmlformats.org/officeDocument/2006/math" xmlns:v="urn:schemas-microsoft-com:vml" xmlns:wp="http://schemas.openxmlformats.org/drawingml/2006/wordprocessingDrawing" xmlns:w10="urn:schemas-microsoft-com:office:word" xmlns:w="http://schemas.openxmlformats.org/wordprocessingml/2006/main" xmlns:wne="http://schemas.microsoft.com/office/word/2006/wordml" xmlns:sl="http://schemas.openxmlformats.org/schemaLibrary/2006/main" xmlns:a="http://schemas.openxmlformats.org/drawingml/2006/main" xmlns:pic="http://schemas.openxmlformats.org/drawingml/2006/picture" xmlns:c="http://schemas.openxmlformats.org/drawingml/2006/chart" xmlns:lc="http://schemas.openxmlformats.org/drawingml/2006/lockedCanvas" xmlns:dgm="http://schemas.openxmlformats.org/drawingml/2006/diagram" xmlns:wps="http://schemas.microsoft.com/office/word/2010/wordprocessingShape" xmlns:wpg="http://schemas.microsoft.com/office/word/2010/wordprocessingGroup" xmlns:w14="http://schemas.microsoft.com/office/word/2010/wordml" xmlns:w15="http://schemas.microsoft.com/office/word/2012/wordml">
+<w:document xmlns:ve="http://schemas.openxmlformats.org/markup-compatibility/2006" xmlns:o="urn:schemas-microsoft-com:office:office" xmlns:r="http://schemas.openxmlformats.org/officeDocument/2006/relationships" xmlns:m="http://schemas.openxmlformats.org/officeDocument/2006/math" xmlns:v="urn:schemas-microsoft-com:vml" xmlns:wp="http://schemas.openxmlformats.org/drawingml/2006/wordprocessingDrawing" xmlns:w10="urn:schemas-microsoft-com:office:word" xmlns:w="http://schemas.openxmlformats.org/wordprocessingml/2006/main" xmlns:wne="http://schemas.microsoft.com/office/word/2006/wordml">
   <w:body>
     <w:p>
       <w:pPr>
+        <w:pStyle w:val="normal0"/>
         <w:spacing w:line="360" w:lineRule="auto"/>
         <w:contextualSpacing w:val="0"/>
         <w:jc w:val="center"/>
         <w:rPr>
-          <w:rFonts w:ascii="Varela Round" w:cs="Varela Round" w:eastAsia="Varela Round" w:hAnsi="Varela Round"/>
-          <w:b w:val="1"/>
+          <w:rFonts w:ascii="Varela Round" w:eastAsia="Varela Round" w:hAnsi="Varela Round" w:cs="Varela Round"/>
+          <w:b/>
           <w:sz w:val="56"/>
           <w:szCs w:val="56"/>
         </w:rPr>
       </w:pPr>
       <w:r>
         <w:rPr>
-          <w:rFonts w:ascii="Varela Round" w:cs="Varela Round" w:eastAsia="Varela Round" w:hAnsi="Varela Round"/>
-          <w:b w:val="1"/>
+          <w:rFonts w:ascii="Varela Round" w:eastAsia="Varela Round" w:hAnsi="Varela Round" w:cs="Varela Round"/>
+          <w:b/>
+          <w:noProof/>
           <w:sz w:val="56"/>
           <w:szCs w:val="56"/>
-          <w:rtl w:val="0"/>
-        </w:rPr>
-        <w:t xml:space="preserve">Ingeniería de Software</w:t>
-      </w:r>
-    </w:p>
-    <w:p>
-      <w:pPr>
+          <w:lang w:val="es-AR"/>
+        </w:rPr>
+        <w:drawing>
+          <wp:anchor distT="0" distB="0" distL="114300" distR="114300" simplePos="0" relativeHeight="251658240" behindDoc="0" locked="0" layoutInCell="1" allowOverlap="1">
+            <wp:simplePos x="0" y="0"/>
+            <wp:positionH relativeFrom="column">
+              <wp:posOffset>1904365</wp:posOffset>
+            </wp:positionH>
+            <wp:positionV relativeFrom="paragraph">
+              <wp:posOffset>-17145</wp:posOffset>
+            </wp:positionV>
+            <wp:extent cx="2112645" cy="2160270"/>
+            <wp:effectExtent l="171450" t="133350" r="363855" b="297180"/>
+            <wp:wrapThrough wrapText="bothSides">
+              <wp:wrapPolygon edited="0">
+                <wp:start x="2142" y="-1333"/>
+                <wp:lineTo x="584" y="-1143"/>
+                <wp:lineTo x="-1753" y="571"/>
+                <wp:lineTo x="-1169" y="23048"/>
+                <wp:lineTo x="584" y="24571"/>
+                <wp:lineTo x="1169" y="24571"/>
+                <wp:lineTo x="22399" y="24571"/>
+                <wp:lineTo x="22788" y="24571"/>
+                <wp:lineTo x="24736" y="23238"/>
+                <wp:lineTo x="24736" y="23048"/>
+                <wp:lineTo x="25125" y="20190"/>
+                <wp:lineTo x="25125" y="1714"/>
+                <wp:lineTo x="25320" y="762"/>
+                <wp:lineTo x="22983" y="-1143"/>
+                <wp:lineTo x="21425" y="-1333"/>
+                <wp:lineTo x="2142" y="-1333"/>
+              </wp:wrapPolygon>
+            </wp:wrapThrough>
+            <wp:docPr id="3" name="1 Imagen" descr="logoUTN.png"/>
+            <wp:cNvGraphicFramePr>
+              <a:graphicFrameLocks xmlns:a="http://schemas.openxmlformats.org/drawingml/2006/main" noChangeAspect="1"/>
+            </wp:cNvGraphicFramePr>
+            <a:graphic xmlns:a="http://schemas.openxmlformats.org/drawingml/2006/main">
+              <a:graphicData uri="http://schemas.openxmlformats.org/drawingml/2006/picture">
+                <pic:pic xmlns:pic="http://schemas.openxmlformats.org/drawingml/2006/picture">
+                  <pic:nvPicPr>
+                    <pic:cNvPr id="0" name="logoUTN.png"/>
+                    <pic:cNvPicPr/>
+                  </pic:nvPicPr>
+                  <pic:blipFill>
+                    <a:blip r:embed="rId7" cstate="print"/>
+                    <a:stretch>
+                      <a:fillRect/>
+                    </a:stretch>
+                  </pic:blipFill>
+                  <pic:spPr>
+                    <a:xfrm>
+                      <a:off x="0" y="0"/>
+                      <a:ext cx="2112645" cy="2160270"/>
+                    </a:xfrm>
+                    <a:prstGeom prst="rect">
+                      <a:avLst/>
+                    </a:prstGeom>
+                    <a:ln>
+                      <a:noFill/>
+                    </a:ln>
+                    <a:effectLst>
+                      <a:outerShdw blurRad="292100" dist="139700" dir="2700000" algn="tl" rotWithShape="0">
+                        <a:srgbClr val="333333">
+                          <a:alpha val="65000"/>
+                        </a:srgbClr>
+                      </a:outerShdw>
+                    </a:effectLst>
+                  </pic:spPr>
+                </pic:pic>
+              </a:graphicData>
+            </a:graphic>
+          </wp:anchor>
+        </w:drawing>
+      </w:r>
+      <w:r>
+        <w:rPr>
+          <w:rFonts w:ascii="Varela Round" w:eastAsia="Varela Round" w:hAnsi="Varela Round" w:cs="Varela Round"/>
+          <w:b/>
+          <w:sz w:val="56"/>
+          <w:szCs w:val="56"/>
+        </w:rPr>
+        <w:t>Ingeniería de Software</w:t>
+      </w:r>
+    </w:p>
+    <w:p>
+      <w:pPr>
+        <w:pStyle w:val="normal0"/>
         <w:spacing w:line="240" w:lineRule="auto"/>
         <w:contextualSpacing w:val="0"/>
         <w:jc w:val="center"/>
         <w:rPr>
-          <w:rFonts w:ascii="Varela Round" w:cs="Varela Round" w:eastAsia="Varela Round" w:hAnsi="Varela Round"/>
+          <w:rFonts w:ascii="Varela Round" w:eastAsia="Varela Round" w:hAnsi="Varela Round" w:cs="Varela Round"/>
           <w:sz w:val="40"/>
           <w:szCs w:val="40"/>
         </w:rPr>
       </w:pPr>
       <w:r>
         <w:rPr>
-          <w:rFonts w:ascii="Varela Round" w:cs="Varela Round" w:eastAsia="Varela Round" w:hAnsi="Varela Round"/>
+          <w:rFonts w:ascii="Varela Round" w:eastAsia="Varela Round" w:hAnsi="Varela Round" w:cs="Varela Round"/>
           <w:sz w:val="40"/>
           <w:szCs w:val="40"/>
-          <w:rtl w:val="0"/>
         </w:rPr>
         <w:t xml:space="preserve">Práctico 6 - Implementación de User Stories </w:t>
       </w:r>
     </w:p>
     <w:p>
       <w:pPr>
+        <w:pStyle w:val="normal0"/>
         <w:spacing w:line="240" w:lineRule="auto"/>
         <w:contextualSpacing w:val="0"/>
         <w:jc w:val="center"/>
         <w:rPr>
-          <w:rFonts w:ascii="Varela Round" w:cs="Varela Round" w:eastAsia="Varela Round" w:hAnsi="Varela Round"/>
+          <w:rFonts w:ascii="Varela Round" w:eastAsia="Varela Round" w:hAnsi="Varela Round" w:cs="Varela Round"/>
           <w:sz w:val="32"/>
           <w:szCs w:val="32"/>
         </w:rPr>
       </w:pPr>
       <w:r>
         <w:rPr>
-          <w:rFonts w:ascii="Varela Round" w:cs="Varela Round" w:eastAsia="Varela Round" w:hAnsi="Varela Round"/>
+          <w:rFonts w:ascii="Varela Round" w:eastAsia="Varela Round" w:hAnsi="Varela Round" w:cs="Varela Round"/>
           <w:sz w:val="32"/>
           <w:szCs w:val="32"/>
-          <w:rtl w:val="0"/>
-        </w:rPr>
-        <w:t xml:space="preserve">Documento de estilo de código</w:t>
-      </w:r>
-    </w:p>
-    <w:p>
-      <w:pPr>
+        </w:rPr>
+        <w:t>Documento de estilo de código</w:t>
+      </w:r>
+    </w:p>
+    <w:p>
+      <w:pPr>
+        <w:pStyle w:val="normal0"/>
         <w:spacing w:line="360" w:lineRule="auto"/>
         <w:contextualSpacing w:val="0"/>
         <w:jc w:val="center"/>
         <w:rPr>
-          <w:rFonts w:ascii="Varela Round" w:cs="Varela Round" w:eastAsia="Varela Round" w:hAnsi="Varela Round"/>
+          <w:rFonts w:ascii="Varela Round" w:eastAsia="Varela Round" w:hAnsi="Varela Round" w:cs="Varela Round"/>
           <w:sz w:val="32"/>
           <w:szCs w:val="32"/>
         </w:rPr>
       </w:pPr>
-      <w:r>
-        <w:rPr>
-          <w:rtl w:val="0"/>
-        </w:rPr>
-      </w:r>
-    </w:p>
-    <w:p>
-      <w:pPr>
+    </w:p>
+    <w:p>
+      <w:pPr>
+        <w:pStyle w:val="normal0"/>
         <w:spacing w:line="360" w:lineRule="auto"/>
         <w:contextualSpacing w:val="0"/>
         <w:rPr>
-          <w:rFonts w:ascii="Varela Round" w:cs="Varela Round" w:eastAsia="Varela Round" w:hAnsi="Varela Round"/>
+          <w:rFonts w:ascii="Varela Round" w:eastAsia="Varela Round" w:hAnsi="Varela Round" w:cs="Varela Round"/>
           <w:sz w:val="24"/>
           <w:szCs w:val="24"/>
         </w:rPr>
       </w:pPr>
       <w:r>
         <w:rPr>
-          <w:rFonts w:ascii="Varela Round" w:cs="Varela Round" w:eastAsia="Varela Round" w:hAnsi="Varela Round"/>
+          <w:rFonts w:ascii="Varela Round" w:eastAsia="Varela Round" w:hAnsi="Varela Round" w:cs="Varela Round"/>
           <w:sz w:val="24"/>
           <w:szCs w:val="24"/>
-          <w:rtl w:val="0"/>
-        </w:rPr>
-        <w:t xml:space="preserve">Año lectivo: 2018</w:t>
-      </w:r>
-    </w:p>
-    <w:p>
-      <w:pPr>
+        </w:rPr>
+        <w:t>Año lectivo: 2018</w:t>
+      </w:r>
+    </w:p>
+    <w:p>
+      <w:pPr>
+        <w:pStyle w:val="normal0"/>
         <w:spacing w:line="360" w:lineRule="auto"/>
         <w:contextualSpacing w:val="0"/>
         <w:rPr>
-          <w:rFonts w:ascii="Varela Round" w:cs="Varela Round" w:eastAsia="Varela Round" w:hAnsi="Varela Round"/>
+          <w:rFonts w:ascii="Varela Round" w:eastAsia="Varela Round" w:hAnsi="Varela Round" w:cs="Varela Round"/>
           <w:sz w:val="24"/>
           <w:szCs w:val="24"/>
         </w:rPr>
       </w:pPr>
       <w:r>
         <w:rPr>
-          <w:rFonts w:ascii="Varela Round" w:cs="Varela Round" w:eastAsia="Varela Round" w:hAnsi="Varela Round"/>
+          <w:rFonts w:ascii="Varela Round" w:eastAsia="Varela Round" w:hAnsi="Varela Round" w:cs="Varela Round"/>
           <w:sz w:val="24"/>
           <w:szCs w:val="24"/>
-          <w:rtl w:val="0"/>
-        </w:rPr>
-        <w:t xml:space="preserve">Curso: 4K3</w:t>
-      </w:r>
-    </w:p>
-    <w:p>
-      <w:pPr>
+        </w:rPr>
+        <w:t>Curso: 4K3</w:t>
+      </w:r>
+    </w:p>
+    <w:p>
+      <w:pPr>
+        <w:pStyle w:val="normal0"/>
         <w:spacing w:line="360" w:lineRule="auto"/>
         <w:contextualSpacing w:val="0"/>
         <w:rPr>
-          <w:rFonts w:ascii="Varela Round" w:cs="Varela Round" w:eastAsia="Varela Round" w:hAnsi="Varela Round"/>
+          <w:rFonts w:ascii="Varela Round" w:eastAsia="Varela Round" w:hAnsi="Varela Round" w:cs="Varela Round"/>
           <w:sz w:val="24"/>
           <w:szCs w:val="24"/>
         </w:rPr>
       </w:pPr>
       <w:r>
         <w:rPr>
-          <w:rFonts w:ascii="Varela Round" w:cs="Varela Round" w:eastAsia="Varela Round" w:hAnsi="Varela Round"/>
+          <w:rFonts w:ascii="Varela Round" w:eastAsia="Varela Round" w:hAnsi="Varela Round" w:cs="Varela Round"/>
           <w:sz w:val="24"/>
           <w:szCs w:val="24"/>
-          <w:rtl w:val="0"/>
-        </w:rPr>
-        <w:t xml:space="preserve">Turno: Noche</w:t>
-      </w:r>
-    </w:p>
-    <w:p>
-      <w:pPr>
+        </w:rPr>
+        <w:t>Turno: Noche</w:t>
+      </w:r>
+    </w:p>
+    <w:p>
+      <w:pPr>
+        <w:pStyle w:val="normal0"/>
         <w:spacing w:line="360" w:lineRule="auto"/>
         <w:contextualSpacing w:val="0"/>
         <w:rPr>
-          <w:rFonts w:ascii="Varela Round" w:cs="Varela Round" w:eastAsia="Varela Round" w:hAnsi="Varela Round"/>
+          <w:rFonts w:ascii="Varela Round" w:eastAsia="Varela Round" w:hAnsi="Varela Round" w:cs="Varela Round"/>
           <w:sz w:val="24"/>
           <w:szCs w:val="24"/>
         </w:rPr>
       </w:pPr>
       <w:r>
         <w:rPr>
-          <w:rFonts w:ascii="Varela Round" w:cs="Varela Round" w:eastAsia="Varela Round" w:hAnsi="Varela Round"/>
+          <w:rFonts w:ascii="Varela Round" w:eastAsia="Varela Round" w:hAnsi="Varela Round" w:cs="Varela Round"/>
           <w:sz w:val="24"/>
           <w:szCs w:val="24"/>
-          <w:rtl w:val="0"/>
-        </w:rPr>
-        <w:t xml:space="preserve">Grupo: 2</w:t>
-      </w:r>
-    </w:p>
-    <w:p>
-      <w:pPr>
+        </w:rPr>
+        <w:t>Grupo: 2</w:t>
+      </w:r>
+    </w:p>
+    <w:p>
+      <w:pPr>
+        <w:pStyle w:val="normal0"/>
         <w:spacing w:line="360" w:lineRule="auto"/>
         <w:contextualSpacing w:val="0"/>
         <w:rPr>
-          <w:rFonts w:ascii="Varela Round" w:cs="Varela Round" w:eastAsia="Varela Round" w:hAnsi="Varela Round"/>
+          <w:rFonts w:ascii="Varela Round" w:eastAsia="Varela Round" w:hAnsi="Varela Round" w:cs="Varela Round"/>
           <w:sz w:val="24"/>
           <w:szCs w:val="24"/>
         </w:rPr>
       </w:pPr>
-      <w:r>
-        <w:rPr>
-          <w:rtl w:val="0"/>
-        </w:rPr>
-      </w:r>
-    </w:p>
-    <w:p>
-      <w:pPr>
+    </w:p>
+    <w:p>
+      <w:pPr>
+        <w:pStyle w:val="normal0"/>
         <w:spacing w:line="360" w:lineRule="auto"/>
         <w:contextualSpacing w:val="0"/>
         <w:rPr>
-          <w:rFonts w:ascii="Varela Round" w:cs="Varela Round" w:eastAsia="Varela Round" w:hAnsi="Varela Round"/>
+          <w:rFonts w:ascii="Varela Round" w:eastAsia="Varela Round" w:hAnsi="Varela Round" w:cs="Varela Round"/>
           <w:sz w:val="24"/>
           <w:szCs w:val="24"/>
         </w:rPr>
       </w:pPr>
       <w:r>
         <w:rPr>
-          <w:rFonts w:ascii="Varela Round" w:cs="Varela Round" w:eastAsia="Varela Round" w:hAnsi="Varela Round"/>
+          <w:rFonts w:ascii="Varela Round" w:eastAsia="Varela Round" w:hAnsi="Varela Round" w:cs="Varela Round"/>
           <w:sz w:val="24"/>
           <w:szCs w:val="24"/>
-          <w:rtl w:val="0"/>
-        </w:rPr>
-        <w:t xml:space="preserve">Profesores:</w:t>
+        </w:rPr>
+        <w:t>Profesores:</w:t>
       </w:r>
     </w:p>
     <w:tbl>
       <w:tblPr>
-        <w:tblStyle w:val="Table1"/>
-        <w:tblW w:w="9345.0" w:type="dxa"/>
-        <w:jc w:val="left"/>
-        <w:tblInd w:w="0.0" w:type="dxa"/>
+        <w:tblStyle w:val="a"/>
+        <w:tblW w:w="9345" w:type="dxa"/>
+        <w:tblInd w:w="0" w:type="dxa"/>
         <w:tblBorders>
-          <w:top w:color="000000" w:space="0" w:sz="0" w:val="nil"/>
-          <w:left w:color="000000" w:space="0" w:sz="0" w:val="nil"/>
-          <w:bottom w:color="000000" w:space="0" w:sz="0" w:val="nil"/>
-          <w:right w:color="000000" w:space="0" w:sz="0" w:val="nil"/>
-          <w:insideH w:color="000000" w:space="0" w:sz="0" w:val="nil"/>
-          <w:insideV w:color="000000" w:space="0" w:sz="0" w:val="nil"/>
+          <w:top w:val="nil"/>
+          <w:left w:val="nil"/>
+          <w:bottom w:val="nil"/>
+          <w:right w:val="nil"/>
+          <w:insideH w:val="nil"/>
+          <w:insideV w:val="nil"/>
         </w:tblBorders>
         <w:tblLayout w:type="fixed"/>
         <w:tblLook w:val="0400"/>
       </w:tblPr>
       <w:tblGrid>
         <w:gridCol w:w="9345"/>
-        <w:tblGridChange w:id="0">
-          <w:tblGrid>
-            <w:gridCol w:w="9345"/>
-          </w:tblGrid>
-        </w:tblGridChange>
       </w:tblGrid>
       <w:tr>
         <w:trPr>
-          <w:trHeight w:val="260" w:hRule="atLeast"/>
+          <w:trHeight w:val="260"/>
         </w:trPr>
         <w:tc>
-          <w:tcPr/>
+          <w:tcPr>
+            <w:tcW w:w="9345" w:type="dxa"/>
+          </w:tcPr>
           <w:p>
             <w:pPr>
+              <w:pStyle w:val="normal0"/>
               <w:numPr>
                 <w:ilvl w:val="0"/>
                 <w:numId w:val="3"/>
               </w:numPr>
-              <w:spacing w:line="240" w:lineRule="auto"/>
-              <w:ind w:left="720" w:hanging="360"/>
-              <w:rPr>
-                <w:rFonts w:ascii="Varela Round" w:cs="Varela Round" w:eastAsia="Varela Round" w:hAnsi="Varela Round"/>
+              <w:rPr>
+                <w:rFonts w:ascii="Varela Round" w:eastAsia="Varela Round" w:hAnsi="Varela Round" w:cs="Varela Round"/>
                 <w:sz w:val="24"/>
                 <w:szCs w:val="24"/>
               </w:rPr>
             </w:pPr>
             <w:r>
               <w:rPr>
-                <w:rFonts w:ascii="Varela Round" w:cs="Varela Round" w:eastAsia="Varela Round" w:hAnsi="Varela Round"/>
-                <w:sz w:val="24"/>
-                <w:szCs w:val="24"/>
-                <w:rtl w:val="0"/>
-              </w:rPr>
-              <w:t xml:space="preserve">Batistelli, Daniel</w:t>
+                <w:rFonts w:ascii="Varela Round" w:eastAsia="Varela Round" w:hAnsi="Varela Round" w:cs="Varela Round"/>
+                <w:sz w:val="24"/>
+                <w:szCs w:val="24"/>
+              </w:rPr>
+              <w:t>Batistelli, Daniel</w:t>
             </w:r>
           </w:p>
         </w:tc>
       </w:tr>
       <w:tr>
         <w:tc>
-          <w:tcPr/>
+          <w:tcPr>
+            <w:tcW w:w="9345" w:type="dxa"/>
+          </w:tcPr>
           <w:p>
             <w:pPr>
+              <w:pStyle w:val="normal0"/>
               <w:numPr>
                 <w:ilvl w:val="0"/>
                 <w:numId w:val="3"/>
               </w:numPr>
-              <w:spacing w:line="240" w:lineRule="auto"/>
-              <w:ind w:left="720" w:hanging="360"/>
-              <w:rPr>
-                <w:rFonts w:ascii="Varela Round" w:cs="Varela Round" w:eastAsia="Varela Round" w:hAnsi="Varela Round"/>
+              <w:rPr>
+                <w:rFonts w:ascii="Varela Round" w:eastAsia="Varela Round" w:hAnsi="Varela Round" w:cs="Varela Round"/>
                 <w:sz w:val="24"/>
                 <w:szCs w:val="24"/>
               </w:rPr>
             </w:pPr>
             <w:r>
               <w:rPr>
-                <w:rFonts w:ascii="Varela Round" w:cs="Varela Round" w:eastAsia="Varela Round" w:hAnsi="Varela Round"/>
-                <w:sz w:val="24"/>
-                <w:szCs w:val="24"/>
-                <w:rtl w:val="0"/>
-              </w:rPr>
-              <w:t xml:space="preserve">Covaro, Laura</w:t>
+                <w:rFonts w:ascii="Varela Round" w:eastAsia="Varela Round" w:hAnsi="Varela Round" w:cs="Varela Round"/>
+                <w:sz w:val="24"/>
+                <w:szCs w:val="24"/>
+              </w:rPr>
+              <w:t>Covaro, Laura</w:t>
             </w:r>
           </w:p>
           <w:p>
             <w:pPr>
+              <w:pStyle w:val="normal0"/>
               <w:numPr>
                 <w:ilvl w:val="0"/>
                 <w:numId w:val="3"/>
               </w:numPr>
-              <w:spacing w:line="240" w:lineRule="auto"/>
-              <w:ind w:left="720" w:hanging="360"/>
-              <w:rPr>
-                <w:rFonts w:ascii="Varela Round" w:cs="Varela Round" w:eastAsia="Varela Round" w:hAnsi="Varela Round"/>
+              <w:rPr>
+                <w:rFonts w:ascii="Varela Round" w:eastAsia="Varela Round" w:hAnsi="Varela Round" w:cs="Varela Round"/>
                 <w:sz w:val="24"/>
                 <w:szCs w:val="24"/>
               </w:rPr>
             </w:pPr>
             <w:r>
               <w:rPr>
-                <w:rFonts w:ascii="Varela Round" w:cs="Varela Round" w:eastAsia="Varela Round" w:hAnsi="Varela Round"/>
-                <w:sz w:val="24"/>
-                <w:szCs w:val="24"/>
-                <w:rtl w:val="0"/>
-              </w:rPr>
-              <w:t xml:space="preserve">Andrada, Emiliano</w:t>
+                <w:rFonts w:ascii="Varela Round" w:eastAsia="Varela Round" w:hAnsi="Varela Round" w:cs="Varela Round"/>
+                <w:sz w:val="24"/>
+                <w:szCs w:val="24"/>
+              </w:rPr>
+              <w:t>Andrada, Emiliano</w:t>
             </w:r>
           </w:p>
         </w:tc>
@@ -313,45 +379,42 @@
     </w:tbl>
     <w:p>
       <w:pPr>
+        <w:pStyle w:val="normal0"/>
         <w:spacing w:line="360" w:lineRule="auto"/>
         <w:contextualSpacing w:val="0"/>
         <w:rPr>
-          <w:rFonts w:ascii="Varela Round" w:cs="Varela Round" w:eastAsia="Varela Round" w:hAnsi="Varela Round"/>
+          <w:rFonts w:ascii="Varela Round" w:eastAsia="Varela Round" w:hAnsi="Varela Round" w:cs="Varela Round"/>
           <w:sz w:val="24"/>
           <w:szCs w:val="24"/>
         </w:rPr>
       </w:pPr>
-      <w:r>
-        <w:rPr>
-          <w:rtl w:val="0"/>
-        </w:rPr>
-      </w:r>
-    </w:p>
-    <w:p>
-      <w:pPr>
+    </w:p>
+    <w:p>
+      <w:pPr>
+        <w:pStyle w:val="normal0"/>
         <w:spacing w:line="360" w:lineRule="auto"/>
         <w:contextualSpacing w:val="0"/>
         <w:rPr>
-          <w:rFonts w:ascii="Varela Round" w:cs="Varela Round" w:eastAsia="Varela Round" w:hAnsi="Varela Round"/>
+          <w:rFonts w:ascii="Varela Round" w:eastAsia="Varela Round" w:hAnsi="Varela Round" w:cs="Varela Round"/>
           <w:sz w:val="24"/>
           <w:szCs w:val="24"/>
         </w:rPr>
       </w:pPr>
       <w:r>
         <w:rPr>
-          <w:rFonts w:ascii="Varela Round" w:cs="Varela Round" w:eastAsia="Varela Round" w:hAnsi="Varela Round"/>
+          <w:rFonts w:ascii="Varela Round" w:eastAsia="Varela Round" w:hAnsi="Varela Round" w:cs="Varela Round"/>
           <w:sz w:val="24"/>
           <w:szCs w:val="24"/>
-          <w:rtl w:val="0"/>
-        </w:rPr>
-        <w:t xml:space="preserve">Alumnos:</w:t>
+        </w:rPr>
+        <w:t>Alumnos:</w:t>
       </w:r>
     </w:p>
     <w:tbl>
       <w:tblPr>
-        <w:tblStyle w:val="Table2"/>
-        <w:tblW w:w="9029.0" w:type="dxa"/>
+        <w:tblStyle w:val="a0"/>
+        <w:tblW w:w="9029" w:type="dxa"/>
         <w:jc w:val="center"/>
+        <w:tblInd w:w="0" w:type="dxa"/>
         <w:tblLayout w:type="fixed"/>
         <w:tblLook w:val="0600"/>
       </w:tblPr>
@@ -359,501 +422,513 @@
         <w:gridCol w:w="3029"/>
         <w:gridCol w:w="2115"/>
         <w:gridCol w:w="3885"/>
-        <w:tblGridChange w:id="0">
-          <w:tblGrid>
-            <w:gridCol w:w="3029"/>
-            <w:gridCol w:w="2115"/>
-            <w:gridCol w:w="3885"/>
-          </w:tblGrid>
-        </w:tblGridChange>
       </w:tblGrid>
       <w:tr>
+        <w:trPr>
+          <w:jc w:val="center"/>
+        </w:trPr>
         <w:tc>
           <w:tcPr>
-            <w:shd w:fill="auto" w:val="clear"/>
+            <w:tcW w:w="3029" w:type="dxa"/>
+            <w:shd w:val="clear" w:color="auto" w:fill="auto"/>
             <w:tcMar>
-              <w:top w:w="0.0" w:type="dxa"/>
-              <w:left w:w="0.0" w:type="dxa"/>
-              <w:bottom w:w="0.0" w:type="dxa"/>
-              <w:right w:w="0.0" w:type="dxa"/>
+              <w:top w:w="0" w:type="dxa"/>
+              <w:left w:w="0" w:type="dxa"/>
+              <w:bottom w:w="0" w:type="dxa"/>
+              <w:right w:w="0" w:type="dxa"/>
             </w:tcMar>
             <w:vAlign w:val="center"/>
           </w:tcPr>
           <w:p>
             <w:pPr>
-              <w:spacing w:after="160" w:line="276" w:lineRule="auto"/>
+              <w:pStyle w:val="normal0"/>
+              <w:spacing w:after="160"/>
               <w:contextualSpacing w:val="0"/>
               <w:jc w:val="both"/>
               <w:rPr>
-                <w:rFonts w:ascii="Varela Round" w:cs="Varela Round" w:eastAsia="Varela Round" w:hAnsi="Varela Round"/>
+                <w:rFonts w:ascii="Varela Round" w:eastAsia="Varela Round" w:hAnsi="Varela Round" w:cs="Varela Round"/>
                 <w:sz w:val="24"/>
                 <w:szCs w:val="24"/>
               </w:rPr>
             </w:pPr>
             <w:r>
               <w:rPr>
-                <w:rFonts w:ascii="Varela Round" w:cs="Varela Round" w:eastAsia="Varela Round" w:hAnsi="Varela Round"/>
-                <w:sz w:val="24"/>
-                <w:szCs w:val="24"/>
-                <w:rtl w:val="0"/>
-              </w:rPr>
-              <w:t xml:space="preserve">Calcaterra, Brian</w:t>
-            </w:r>
-            <w:r>
-              <w:rPr>
-                <w:rtl w:val="0"/>
-              </w:rPr>
+                <w:rFonts w:ascii="Varela Round" w:eastAsia="Varela Round" w:hAnsi="Varela Round" w:cs="Varela Round"/>
+                <w:sz w:val="24"/>
+                <w:szCs w:val="24"/>
+              </w:rPr>
+              <w:t>Calcaterra, Brian</w:t>
             </w:r>
           </w:p>
         </w:tc>
         <w:tc>
           <w:tcPr>
-            <w:shd w:fill="auto" w:val="clear"/>
+            <w:tcW w:w="2115" w:type="dxa"/>
+            <w:shd w:val="clear" w:color="auto" w:fill="auto"/>
             <w:tcMar>
-              <w:top w:w="0.0" w:type="dxa"/>
-              <w:left w:w="0.0" w:type="dxa"/>
-              <w:bottom w:w="0.0" w:type="dxa"/>
-              <w:right w:w="0.0" w:type="dxa"/>
+              <w:top w:w="0" w:type="dxa"/>
+              <w:left w:w="0" w:type="dxa"/>
+              <w:bottom w:w="0" w:type="dxa"/>
+              <w:right w:w="0" w:type="dxa"/>
             </w:tcMar>
           </w:tcPr>
           <w:p>
             <w:pPr>
-              <w:keepNext w:val="0"/>
-              <w:keepLines w:val="0"/>
+              <w:pStyle w:val="normal0"/>
               <w:widowControl w:val="0"/>
               <w:pBdr>
-                <w:top w:space="0" w:sz="0" w:val="nil"/>
-                <w:left w:space="0" w:sz="0" w:val="nil"/>
-                <w:bottom w:space="0" w:sz="0" w:val="nil"/>
-                <w:right w:space="0" w:sz="0" w:val="nil"/>
-                <w:between w:space="0" w:sz="0" w:val="nil"/>
+                <w:top w:val="nil"/>
+                <w:left w:val="nil"/>
+                <w:bottom w:val="nil"/>
+                <w:right w:val="nil"/>
+                <w:between w:val="nil"/>
               </w:pBdr>
-              <w:shd w:fill="auto" w:val="clear"/>
-              <w:spacing w:after="0" w:before="0" w:line="276" w:lineRule="auto"/>
-              <w:ind w:left="0" w:right="0" w:firstLine="0"/>
               <w:contextualSpacing w:val="0"/>
               <w:jc w:val="both"/>
               <w:rPr>
-                <w:rFonts w:ascii="Varela Round" w:cs="Varela Round" w:eastAsia="Varela Round" w:hAnsi="Varela Round"/>
+                <w:rFonts w:ascii="Varela Round" w:eastAsia="Varela Round" w:hAnsi="Varela Round" w:cs="Varela Round"/>
                 <w:sz w:val="24"/>
                 <w:szCs w:val="24"/>
               </w:rPr>
             </w:pPr>
             <w:r>
               <w:rPr>
-                <w:rFonts w:ascii="Varela Round" w:cs="Varela Round" w:eastAsia="Varela Round" w:hAnsi="Varela Round"/>
-                <w:sz w:val="24"/>
-                <w:szCs w:val="24"/>
-                <w:rtl w:val="0"/>
-              </w:rPr>
-              <w:t xml:space="preserve">68582</w:t>
+                <w:rFonts w:ascii="Varela Round" w:eastAsia="Varela Round" w:hAnsi="Varela Round" w:cs="Varela Round"/>
+                <w:sz w:val="24"/>
+                <w:szCs w:val="24"/>
+              </w:rPr>
+              <w:t>68582</w:t>
             </w:r>
           </w:p>
         </w:tc>
         <w:tc>
           <w:tcPr>
-            <w:shd w:fill="auto" w:val="clear"/>
+            <w:tcW w:w="3885" w:type="dxa"/>
+            <w:shd w:val="clear" w:color="auto" w:fill="auto"/>
             <w:tcMar>
-              <w:top w:w="0.0" w:type="dxa"/>
-              <w:left w:w="0.0" w:type="dxa"/>
-              <w:bottom w:w="0.0" w:type="dxa"/>
-              <w:right w:w="0.0" w:type="dxa"/>
+              <w:top w:w="0" w:type="dxa"/>
+              <w:left w:w="0" w:type="dxa"/>
+              <w:bottom w:w="0" w:type="dxa"/>
+              <w:right w:w="0" w:type="dxa"/>
             </w:tcMar>
             <w:vAlign w:val="center"/>
           </w:tcPr>
           <w:p>
             <w:pPr>
-              <w:spacing w:line="276" w:lineRule="auto"/>
+              <w:pStyle w:val="normal0"/>
               <w:contextualSpacing w:val="0"/>
               <w:jc w:val="both"/>
               <w:rPr>
-                <w:rFonts w:ascii="Varela Round" w:cs="Varela Round" w:eastAsia="Varela Round" w:hAnsi="Varela Round"/>
+                <w:rFonts w:ascii="Varela Round" w:eastAsia="Varela Round" w:hAnsi="Varela Round" w:cs="Varela Round"/>
                 <w:sz w:val="24"/>
                 <w:szCs w:val="24"/>
               </w:rPr>
             </w:pPr>
             <w:r>
               <w:rPr>
-                <w:rFonts w:ascii="Varela Round" w:cs="Varela Round" w:eastAsia="Varela Round" w:hAnsi="Varela Round"/>
-                <w:sz w:val="24"/>
-                <w:szCs w:val="24"/>
-                <w:rtl w:val="0"/>
-              </w:rPr>
-              <w:t xml:space="preserve">briancalcaterra@gmail.com</w:t>
+                <w:rFonts w:ascii="Varela Round" w:eastAsia="Varela Round" w:hAnsi="Varela Round" w:cs="Varela Round"/>
+                <w:sz w:val="24"/>
+                <w:szCs w:val="24"/>
+              </w:rPr>
+              <w:t>briancalcaterra@gmail.com</w:t>
             </w:r>
           </w:p>
         </w:tc>
       </w:tr>
       <w:tr>
+        <w:trPr>
+          <w:jc w:val="center"/>
+        </w:trPr>
         <w:tc>
           <w:tcPr>
-            <w:shd w:fill="auto" w:val="clear"/>
+            <w:tcW w:w="3029" w:type="dxa"/>
+            <w:shd w:val="clear" w:color="auto" w:fill="auto"/>
             <w:tcMar>
-              <w:top w:w="0.0" w:type="dxa"/>
-              <w:left w:w="0.0" w:type="dxa"/>
-              <w:bottom w:w="0.0" w:type="dxa"/>
-              <w:right w:w="0.0" w:type="dxa"/>
+              <w:top w:w="0" w:type="dxa"/>
+              <w:left w:w="0" w:type="dxa"/>
+              <w:bottom w:w="0" w:type="dxa"/>
+              <w:right w:w="0" w:type="dxa"/>
             </w:tcMar>
             <w:vAlign w:val="center"/>
           </w:tcPr>
           <w:p>
             <w:pPr>
-              <w:spacing w:after="160" w:line="276" w:lineRule="auto"/>
+              <w:pStyle w:val="normal0"/>
+              <w:spacing w:after="160"/>
               <w:contextualSpacing w:val="0"/>
               <w:jc w:val="both"/>
               <w:rPr>
-                <w:rFonts w:ascii="Varela Round" w:cs="Varela Round" w:eastAsia="Varela Round" w:hAnsi="Varela Round"/>
+                <w:rFonts w:ascii="Varela Round" w:eastAsia="Varela Round" w:hAnsi="Varela Round" w:cs="Varela Round"/>
                 <w:sz w:val="24"/>
                 <w:szCs w:val="24"/>
               </w:rPr>
             </w:pPr>
             <w:r>
               <w:rPr>
-                <w:rFonts w:ascii="Varela Round" w:cs="Varela Round" w:eastAsia="Varela Round" w:hAnsi="Varela Round"/>
-                <w:sz w:val="24"/>
-                <w:szCs w:val="24"/>
-                <w:rtl w:val="0"/>
-              </w:rPr>
-              <w:t xml:space="preserve">González, Georgina</w:t>
+                <w:rFonts w:ascii="Varela Round" w:eastAsia="Varela Round" w:hAnsi="Varela Round" w:cs="Varela Round"/>
+                <w:sz w:val="24"/>
+                <w:szCs w:val="24"/>
+              </w:rPr>
+              <w:t>González, Georgina</w:t>
             </w:r>
           </w:p>
         </w:tc>
         <w:tc>
           <w:tcPr>
-            <w:shd w:fill="auto" w:val="clear"/>
+            <w:tcW w:w="2115" w:type="dxa"/>
+            <w:shd w:val="clear" w:color="auto" w:fill="auto"/>
             <w:tcMar>
-              <w:top w:w="0.0" w:type="dxa"/>
-              <w:left w:w="0.0" w:type="dxa"/>
-              <w:bottom w:w="0.0" w:type="dxa"/>
-              <w:right w:w="0.0" w:type="dxa"/>
+              <w:top w:w="0" w:type="dxa"/>
+              <w:left w:w="0" w:type="dxa"/>
+              <w:bottom w:w="0" w:type="dxa"/>
+              <w:right w:w="0" w:type="dxa"/>
             </w:tcMar>
           </w:tcPr>
           <w:p>
             <w:pPr>
-              <w:keepNext w:val="0"/>
-              <w:keepLines w:val="0"/>
+              <w:pStyle w:val="normal0"/>
               <w:widowControl w:val="0"/>
               <w:pBdr>
-                <w:top w:space="0" w:sz="0" w:val="nil"/>
-                <w:left w:space="0" w:sz="0" w:val="nil"/>
-                <w:bottom w:space="0" w:sz="0" w:val="nil"/>
-                <w:right w:space="0" w:sz="0" w:val="nil"/>
-                <w:between w:space="0" w:sz="0" w:val="nil"/>
+                <w:top w:val="nil"/>
+                <w:left w:val="nil"/>
+                <w:bottom w:val="nil"/>
+                <w:right w:val="nil"/>
+                <w:between w:val="nil"/>
               </w:pBdr>
-              <w:shd w:fill="auto" w:val="clear"/>
-              <w:spacing w:after="0" w:before="0" w:line="276" w:lineRule="auto"/>
-              <w:ind w:left="0" w:right="0" w:firstLine="0"/>
               <w:contextualSpacing w:val="0"/>
               <w:jc w:val="both"/>
               <w:rPr>
-                <w:rFonts w:ascii="Varela Round" w:cs="Varela Round" w:eastAsia="Varela Round" w:hAnsi="Varela Round"/>
+                <w:rFonts w:ascii="Varela Round" w:eastAsia="Varela Round" w:hAnsi="Varela Round" w:cs="Varela Round"/>
                 <w:sz w:val="24"/>
                 <w:szCs w:val="24"/>
               </w:rPr>
             </w:pPr>
             <w:r>
               <w:rPr>
-                <w:rFonts w:ascii="Varela Round" w:cs="Varela Round" w:eastAsia="Varela Round" w:hAnsi="Varela Round"/>
-                <w:sz w:val="24"/>
-                <w:szCs w:val="24"/>
-                <w:rtl w:val="0"/>
-              </w:rPr>
-              <w:t xml:space="preserve">63867</w:t>
+                <w:rFonts w:ascii="Varela Round" w:eastAsia="Varela Round" w:hAnsi="Varela Round" w:cs="Varela Round"/>
+                <w:sz w:val="24"/>
+                <w:szCs w:val="24"/>
+              </w:rPr>
+              <w:t>63867</w:t>
             </w:r>
           </w:p>
         </w:tc>
         <w:tc>
           <w:tcPr>
-            <w:shd w:fill="auto" w:val="clear"/>
+            <w:tcW w:w="3885" w:type="dxa"/>
+            <w:shd w:val="clear" w:color="auto" w:fill="auto"/>
             <w:tcMar>
-              <w:top w:w="0.0" w:type="dxa"/>
-              <w:left w:w="0.0" w:type="dxa"/>
-              <w:bottom w:w="0.0" w:type="dxa"/>
-              <w:right w:w="0.0" w:type="dxa"/>
+              <w:top w:w="0" w:type="dxa"/>
+              <w:left w:w="0" w:type="dxa"/>
+              <w:bottom w:w="0" w:type="dxa"/>
+              <w:right w:w="0" w:type="dxa"/>
             </w:tcMar>
             <w:vAlign w:val="center"/>
           </w:tcPr>
           <w:p>
             <w:pPr>
-              <w:spacing w:line="276" w:lineRule="auto"/>
+              <w:pStyle w:val="normal0"/>
               <w:contextualSpacing w:val="0"/>
               <w:jc w:val="both"/>
               <w:rPr>
-                <w:rFonts w:ascii="Varela Round" w:cs="Varela Round" w:eastAsia="Varela Round" w:hAnsi="Varela Round"/>
+                <w:rFonts w:ascii="Varela Round" w:eastAsia="Varela Round" w:hAnsi="Varela Round" w:cs="Varela Round"/>
                 <w:sz w:val="24"/>
                 <w:szCs w:val="24"/>
               </w:rPr>
             </w:pPr>
             <w:r>
               <w:rPr>
-                <w:rFonts w:ascii="Varela Round" w:cs="Varela Round" w:eastAsia="Varela Round" w:hAnsi="Varela Round"/>
-                <w:sz w:val="24"/>
-                <w:szCs w:val="24"/>
-                <w:rtl w:val="0"/>
-              </w:rPr>
-              <w:t xml:space="preserve">gg.georginagonzalez@gmail.com</w:t>
+                <w:rFonts w:ascii="Varela Round" w:eastAsia="Varela Round" w:hAnsi="Varela Round" w:cs="Varela Round"/>
+                <w:sz w:val="24"/>
+                <w:szCs w:val="24"/>
+              </w:rPr>
+              <w:t>gg.georginagonzalez@gmail.com</w:t>
             </w:r>
           </w:p>
         </w:tc>
       </w:tr>
       <w:tr>
+        <w:trPr>
+          <w:jc w:val="center"/>
+        </w:trPr>
         <w:tc>
           <w:tcPr>
-            <w:shd w:fill="auto" w:val="clear"/>
+            <w:tcW w:w="3029" w:type="dxa"/>
+            <w:shd w:val="clear" w:color="auto" w:fill="auto"/>
             <w:tcMar>
-              <w:top w:w="0.0" w:type="dxa"/>
-              <w:left w:w="0.0" w:type="dxa"/>
-              <w:bottom w:w="0.0" w:type="dxa"/>
-              <w:right w:w="0.0" w:type="dxa"/>
+              <w:top w:w="0" w:type="dxa"/>
+              <w:left w:w="0" w:type="dxa"/>
+              <w:bottom w:w="0" w:type="dxa"/>
+              <w:right w:w="0" w:type="dxa"/>
             </w:tcMar>
             <w:vAlign w:val="center"/>
           </w:tcPr>
           <w:p>
             <w:pPr>
-              <w:spacing w:after="160" w:line="276" w:lineRule="auto"/>
+              <w:pStyle w:val="normal0"/>
+              <w:spacing w:after="160"/>
               <w:contextualSpacing w:val="0"/>
               <w:jc w:val="both"/>
               <w:rPr>
-                <w:rFonts w:ascii="Varela Round" w:cs="Varela Round" w:eastAsia="Varela Round" w:hAnsi="Varela Round"/>
+                <w:rFonts w:ascii="Varela Round" w:eastAsia="Varela Round" w:hAnsi="Varela Round" w:cs="Varela Round"/>
                 <w:sz w:val="24"/>
                 <w:szCs w:val="24"/>
               </w:rPr>
             </w:pPr>
             <w:r>
               <w:rPr>
-                <w:rFonts w:ascii="Varela Round" w:cs="Varela Round" w:eastAsia="Varela Round" w:hAnsi="Varela Round"/>
-                <w:sz w:val="24"/>
-                <w:szCs w:val="24"/>
-                <w:rtl w:val="0"/>
-              </w:rPr>
-              <w:t xml:space="preserve">Senn, Juan Pablo</w:t>
+                <w:rFonts w:ascii="Varela Round" w:eastAsia="Varela Round" w:hAnsi="Varela Round" w:cs="Varela Round"/>
+                <w:sz w:val="24"/>
+                <w:szCs w:val="24"/>
+              </w:rPr>
+              <w:t>Senn, Juan Pablo</w:t>
             </w:r>
           </w:p>
         </w:tc>
         <w:tc>
           <w:tcPr>
-            <w:shd w:fill="auto" w:val="clear"/>
+            <w:tcW w:w="2115" w:type="dxa"/>
+            <w:shd w:val="clear" w:color="auto" w:fill="auto"/>
             <w:tcMar>
-              <w:top w:w="0.0" w:type="dxa"/>
-              <w:left w:w="0.0" w:type="dxa"/>
-              <w:bottom w:w="0.0" w:type="dxa"/>
-              <w:right w:w="0.0" w:type="dxa"/>
+              <w:top w:w="0" w:type="dxa"/>
+              <w:left w:w="0" w:type="dxa"/>
+              <w:bottom w:w="0" w:type="dxa"/>
+              <w:right w:w="0" w:type="dxa"/>
             </w:tcMar>
           </w:tcPr>
           <w:p>
             <w:pPr>
-              <w:keepNext w:val="0"/>
-              <w:keepLines w:val="0"/>
+              <w:pStyle w:val="normal0"/>
               <w:widowControl w:val="0"/>
               <w:pBdr>
-                <w:top w:space="0" w:sz="0" w:val="nil"/>
-                <w:left w:space="0" w:sz="0" w:val="nil"/>
-                <w:bottom w:space="0" w:sz="0" w:val="nil"/>
-                <w:right w:space="0" w:sz="0" w:val="nil"/>
-                <w:between w:space="0" w:sz="0" w:val="nil"/>
+                <w:top w:val="nil"/>
+                <w:left w:val="nil"/>
+                <w:bottom w:val="nil"/>
+                <w:right w:val="nil"/>
+                <w:between w:val="nil"/>
               </w:pBdr>
-              <w:shd w:fill="auto" w:val="clear"/>
-              <w:spacing w:after="0" w:before="0" w:line="276" w:lineRule="auto"/>
-              <w:ind w:left="0" w:right="0" w:firstLine="0"/>
               <w:contextualSpacing w:val="0"/>
               <w:jc w:val="both"/>
               <w:rPr>
-                <w:rFonts w:ascii="Varela Round" w:cs="Varela Round" w:eastAsia="Varela Round" w:hAnsi="Varela Round"/>
+                <w:rFonts w:ascii="Varela Round" w:eastAsia="Varela Round" w:hAnsi="Varela Round" w:cs="Varela Round"/>
                 <w:sz w:val="24"/>
                 <w:szCs w:val="24"/>
               </w:rPr>
             </w:pPr>
             <w:r>
               <w:rPr>
-                <w:rFonts w:ascii="Varela Round" w:cs="Varela Round" w:eastAsia="Varela Round" w:hAnsi="Varela Round"/>
-                <w:sz w:val="24"/>
-                <w:szCs w:val="24"/>
-                <w:rtl w:val="0"/>
-              </w:rPr>
-              <w:t xml:space="preserve">69721</w:t>
+                <w:rFonts w:ascii="Varela Round" w:eastAsia="Varela Round" w:hAnsi="Varela Round" w:cs="Varela Round"/>
+                <w:sz w:val="24"/>
+                <w:szCs w:val="24"/>
+              </w:rPr>
+              <w:t>69721</w:t>
             </w:r>
           </w:p>
         </w:tc>
         <w:tc>
           <w:tcPr>
-            <w:shd w:fill="auto" w:val="clear"/>
+            <w:tcW w:w="3885" w:type="dxa"/>
+            <w:shd w:val="clear" w:color="auto" w:fill="auto"/>
             <w:tcMar>
-              <w:top w:w="0.0" w:type="dxa"/>
-              <w:left w:w="0.0" w:type="dxa"/>
-              <w:bottom w:w="0.0" w:type="dxa"/>
-              <w:right w:w="0.0" w:type="dxa"/>
+              <w:top w:w="0" w:type="dxa"/>
+              <w:left w:w="0" w:type="dxa"/>
+              <w:bottom w:w="0" w:type="dxa"/>
+              <w:right w:w="0" w:type="dxa"/>
             </w:tcMar>
             <w:vAlign w:val="center"/>
           </w:tcPr>
           <w:p>
             <w:pPr>
-              <w:spacing w:line="276" w:lineRule="auto"/>
+              <w:pStyle w:val="normal0"/>
               <w:contextualSpacing w:val="0"/>
               <w:jc w:val="both"/>
               <w:rPr>
-                <w:rFonts w:ascii="Varela Round" w:cs="Varela Round" w:eastAsia="Varela Round" w:hAnsi="Varela Round"/>
+                <w:rFonts w:ascii="Varela Round" w:eastAsia="Varela Round" w:hAnsi="Varela Round" w:cs="Varela Round"/>
                 <w:sz w:val="24"/>
                 <w:szCs w:val="24"/>
               </w:rPr>
             </w:pPr>
             <w:r>
               <w:rPr>
-                <w:rFonts w:ascii="Varela Round" w:cs="Varela Round" w:eastAsia="Varela Round" w:hAnsi="Varela Round"/>
-                <w:sz w:val="24"/>
-                <w:szCs w:val="24"/>
-                <w:rtl w:val="0"/>
-              </w:rPr>
-              <w:t xml:space="preserve">juanpsenn@gmail.com</w:t>
+                <w:rFonts w:ascii="Varela Round" w:eastAsia="Varela Round" w:hAnsi="Varela Round" w:cs="Varela Round"/>
+                <w:sz w:val="24"/>
+                <w:szCs w:val="24"/>
+              </w:rPr>
+              <w:t>juanpsenn@gmail.com</w:t>
             </w:r>
           </w:p>
         </w:tc>
       </w:tr>
       <w:tr>
+        <w:trPr>
+          <w:jc w:val="center"/>
+        </w:trPr>
         <w:tc>
           <w:tcPr>
-            <w:shd w:fill="auto" w:val="clear"/>
+            <w:tcW w:w="3029" w:type="dxa"/>
+            <w:shd w:val="clear" w:color="auto" w:fill="auto"/>
             <w:tcMar>
-              <w:top w:w="0.0" w:type="dxa"/>
-              <w:left w:w="0.0" w:type="dxa"/>
-              <w:bottom w:w="0.0" w:type="dxa"/>
-              <w:right w:w="0.0" w:type="dxa"/>
+              <w:top w:w="0" w:type="dxa"/>
+              <w:left w:w="0" w:type="dxa"/>
+              <w:bottom w:w="0" w:type="dxa"/>
+              <w:right w:w="0" w:type="dxa"/>
             </w:tcMar>
             <w:vAlign w:val="center"/>
           </w:tcPr>
           <w:p>
             <w:pPr>
-              <w:spacing w:after="160" w:line="276" w:lineRule="auto"/>
+              <w:pStyle w:val="normal0"/>
+              <w:spacing w:after="160"/>
               <w:contextualSpacing w:val="0"/>
               <w:jc w:val="both"/>
               <w:rPr>
-                <w:rFonts w:ascii="Varela Round" w:cs="Varela Round" w:eastAsia="Varela Round" w:hAnsi="Varela Round"/>
+                <w:rFonts w:ascii="Varela Round" w:eastAsia="Varela Round" w:hAnsi="Varela Round" w:cs="Varela Round"/>
                 <w:sz w:val="24"/>
                 <w:szCs w:val="24"/>
               </w:rPr>
             </w:pPr>
             <w:r>
               <w:rPr>
-                <w:rFonts w:ascii="Varela Round" w:cs="Varela Round" w:eastAsia="Varela Round" w:hAnsi="Varela Round"/>
-                <w:sz w:val="24"/>
-                <w:szCs w:val="24"/>
-                <w:rtl w:val="0"/>
-              </w:rPr>
-              <w:t xml:space="preserve">D’Alessandro, Matias</w:t>
+                <w:rFonts w:ascii="Varela Round" w:eastAsia="Varela Round" w:hAnsi="Varela Round" w:cs="Varela Round"/>
+                <w:sz w:val="24"/>
+                <w:szCs w:val="24"/>
+              </w:rPr>
+              <w:t>D’Alessandro, Matias</w:t>
             </w:r>
           </w:p>
         </w:tc>
         <w:tc>
           <w:tcPr>
-            <w:shd w:fill="auto" w:val="clear"/>
+            <w:tcW w:w="2115" w:type="dxa"/>
+            <w:shd w:val="clear" w:color="auto" w:fill="auto"/>
             <w:tcMar>
-              <w:top w:w="0.0" w:type="dxa"/>
-              <w:left w:w="0.0" w:type="dxa"/>
-              <w:bottom w:w="0.0" w:type="dxa"/>
-              <w:right w:w="0.0" w:type="dxa"/>
+              <w:top w:w="0" w:type="dxa"/>
+              <w:left w:w="0" w:type="dxa"/>
+              <w:bottom w:w="0" w:type="dxa"/>
+              <w:right w:w="0" w:type="dxa"/>
             </w:tcMar>
           </w:tcPr>
           <w:p>
             <w:pPr>
-              <w:keepNext w:val="0"/>
-              <w:keepLines w:val="0"/>
+              <w:pStyle w:val="normal0"/>
               <w:widowControl w:val="0"/>
               <w:pBdr>
-                <w:top w:space="0" w:sz="0" w:val="nil"/>
-                <w:left w:space="0" w:sz="0" w:val="nil"/>
-                <w:bottom w:space="0" w:sz="0" w:val="nil"/>
-                <w:right w:space="0" w:sz="0" w:val="nil"/>
-                <w:between w:space="0" w:sz="0" w:val="nil"/>
+                <w:top w:val="nil"/>
+                <w:left w:val="nil"/>
+                <w:bottom w:val="nil"/>
+                <w:right w:val="nil"/>
+                <w:between w:val="nil"/>
               </w:pBdr>
-              <w:shd w:fill="auto" w:val="clear"/>
-              <w:spacing w:after="0" w:before="0" w:line="276" w:lineRule="auto"/>
-              <w:ind w:left="0" w:right="0" w:firstLine="0"/>
               <w:contextualSpacing w:val="0"/>
               <w:jc w:val="both"/>
               <w:rPr>
-                <w:rFonts w:ascii="Varela Round" w:cs="Varela Round" w:eastAsia="Varela Round" w:hAnsi="Varela Round"/>
+                <w:rFonts w:ascii="Varela Round" w:eastAsia="Varela Round" w:hAnsi="Varela Round" w:cs="Varela Round"/>
                 <w:sz w:val="24"/>
                 <w:szCs w:val="24"/>
               </w:rPr>
             </w:pPr>
             <w:r>
               <w:rPr>
-                <w:rFonts w:ascii="Varela Round" w:cs="Varela Round" w:eastAsia="Varela Round" w:hAnsi="Varela Round"/>
-                <w:sz w:val="24"/>
-                <w:szCs w:val="24"/>
-                <w:rtl w:val="0"/>
-              </w:rPr>
-              <w:t xml:space="preserve">62366</w:t>
+                <w:rFonts w:ascii="Varela Round" w:eastAsia="Varela Round" w:hAnsi="Varela Round" w:cs="Varela Round"/>
+                <w:sz w:val="24"/>
+                <w:szCs w:val="24"/>
+              </w:rPr>
+              <w:t>62366</w:t>
             </w:r>
           </w:p>
         </w:tc>
         <w:tc>
           <w:tcPr>
-            <w:shd w:fill="auto" w:val="clear"/>
+            <w:tcW w:w="3885" w:type="dxa"/>
+            <w:shd w:val="clear" w:color="auto" w:fill="auto"/>
             <w:tcMar>
-              <w:top w:w="0.0" w:type="dxa"/>
-              <w:left w:w="0.0" w:type="dxa"/>
-              <w:bottom w:w="0.0" w:type="dxa"/>
-              <w:right w:w="0.0" w:type="dxa"/>
+              <w:top w:w="0" w:type="dxa"/>
+              <w:left w:w="0" w:type="dxa"/>
+              <w:bottom w:w="0" w:type="dxa"/>
+              <w:right w:w="0" w:type="dxa"/>
             </w:tcMar>
             <w:vAlign w:val="center"/>
           </w:tcPr>
           <w:p>
             <w:pPr>
-              <w:spacing w:line="276" w:lineRule="auto"/>
+              <w:pStyle w:val="normal0"/>
               <w:contextualSpacing w:val="0"/>
               <w:jc w:val="both"/>
               <w:rPr>
-                <w:rFonts w:ascii="Varela Round" w:cs="Varela Round" w:eastAsia="Varela Round" w:hAnsi="Varela Round"/>
+                <w:rFonts w:ascii="Varela Round" w:eastAsia="Varela Round" w:hAnsi="Varela Round" w:cs="Varela Round"/>
                 <w:sz w:val="24"/>
                 <w:szCs w:val="24"/>
               </w:rPr>
             </w:pPr>
             <w:r>
               <w:rPr>
-                <w:rFonts w:ascii="Varela Round" w:cs="Varela Round" w:eastAsia="Varela Round" w:hAnsi="Varela Round"/>
-                <w:sz w:val="24"/>
-                <w:szCs w:val="24"/>
-                <w:rtl w:val="0"/>
-              </w:rPr>
-              <w:t xml:space="preserve">maty241093@gmail.com</w:t>
+                <w:rFonts w:ascii="Varela Round" w:eastAsia="Varela Round" w:hAnsi="Varela Round" w:cs="Varela Round"/>
+                <w:sz w:val="24"/>
+                <w:szCs w:val="24"/>
+              </w:rPr>
+              <w:t>maty241093@gmail.com</w:t>
             </w:r>
           </w:p>
         </w:tc>
       </w:tr>
       <w:tr>
+        <w:trPr>
+          <w:jc w:val="center"/>
+        </w:trPr>
         <w:tc>
           <w:tcPr>
-            <w:shd w:fill="auto" w:val="clear"/>
+            <w:tcW w:w="3029" w:type="dxa"/>
+            <w:shd w:val="clear" w:color="auto" w:fill="auto"/>
             <w:tcMar>
-              <w:top w:w="0.0" w:type="dxa"/>
-              <w:left w:w="0.0" w:type="dxa"/>
-              <w:bottom w:w="0.0" w:type="dxa"/>
-              <w:right w:w="0.0" w:type="dxa"/>
+              <w:top w:w="0" w:type="dxa"/>
+              <w:left w:w="0" w:type="dxa"/>
+              <w:bottom w:w="0" w:type="dxa"/>
+              <w:right w:w="0" w:type="dxa"/>
             </w:tcMar>
             <w:vAlign w:val="center"/>
           </w:tcPr>
           <w:p>
             <w:pPr>
-              <w:spacing w:line="276" w:lineRule="auto"/>
+              <w:pStyle w:val="normal0"/>
               <w:contextualSpacing w:val="0"/>
               <w:jc w:val="both"/>
               <w:rPr>
-                <w:rFonts w:ascii="Varela Round" w:cs="Varela Round" w:eastAsia="Varela Round" w:hAnsi="Varela Round"/>
+                <w:rFonts w:ascii="Varela Round" w:eastAsia="Varela Round" w:hAnsi="Varela Round" w:cs="Varela Round"/>
                 <w:sz w:val="24"/>
                 <w:szCs w:val="24"/>
               </w:rPr>
             </w:pPr>
             <w:r>
               <w:rPr>
-                <w:rFonts w:ascii="Varela Round" w:cs="Varela Round" w:eastAsia="Varela Round" w:hAnsi="Varela Round"/>
-                <w:sz w:val="24"/>
-                <w:szCs w:val="24"/>
-                <w:rtl w:val="0"/>
-              </w:rPr>
-              <w:t xml:space="preserve">Zerpa, Roy</w:t>
+                <w:rFonts w:ascii="Varela Round" w:eastAsia="Varela Round" w:hAnsi="Varela Round" w:cs="Varela Round"/>
+                <w:sz w:val="24"/>
+                <w:szCs w:val="24"/>
+              </w:rPr>
+              <w:t>Zerpa, Roy</w:t>
+            </w:r>
+            <w:r>
+              <w:rPr>
+                <w:rFonts w:ascii="Varela Round" w:eastAsia="Varela Round" w:hAnsi="Varela Round" w:cs="Varela Round"/>
+                <w:sz w:val="24"/>
+                <w:szCs w:val="24"/>
+              </w:rPr>
               <w:tab/>
+            </w:r>
+            <w:r>
+              <w:rPr>
+                <w:rFonts w:ascii="Varela Round" w:eastAsia="Varela Round" w:hAnsi="Varela Round" w:cs="Varela Round"/>
+                <w:sz w:val="24"/>
+                <w:szCs w:val="24"/>
+              </w:rPr>
               <w:tab/>
               <w:t xml:space="preserve">  </w:t>
+            </w:r>
+            <w:r>
+              <w:rPr>
+                <w:rFonts w:ascii="Varela Round" w:eastAsia="Varela Round" w:hAnsi="Varela Round" w:cs="Varela Round"/>
+                <w:sz w:val="24"/>
+                <w:szCs w:val="24"/>
+              </w:rPr>
               <w:tab/>
               <w:t xml:space="preserve"> </w:t>
             </w:r>
@@ -861,178 +936,180 @@
         </w:tc>
         <w:tc>
           <w:tcPr>
-            <w:shd w:fill="auto" w:val="clear"/>
+            <w:tcW w:w="2115" w:type="dxa"/>
+            <w:shd w:val="clear" w:color="auto" w:fill="auto"/>
             <w:tcMar>
-              <w:top w:w="0.0" w:type="dxa"/>
-              <w:left w:w="0.0" w:type="dxa"/>
-              <w:bottom w:w="0.0" w:type="dxa"/>
-              <w:right w:w="0.0" w:type="dxa"/>
+              <w:top w:w="0" w:type="dxa"/>
+              <w:left w:w="0" w:type="dxa"/>
+              <w:bottom w:w="0" w:type="dxa"/>
+              <w:right w:w="0" w:type="dxa"/>
             </w:tcMar>
           </w:tcPr>
           <w:p>
             <w:pPr>
-              <w:spacing w:line="276" w:lineRule="auto"/>
+              <w:pStyle w:val="normal0"/>
               <w:contextualSpacing w:val="0"/>
               <w:jc w:val="both"/>
               <w:rPr>
-                <w:rFonts w:ascii="Varela Round" w:cs="Varela Round" w:eastAsia="Varela Round" w:hAnsi="Varela Round"/>
+                <w:rFonts w:ascii="Varela Round" w:eastAsia="Varela Round" w:hAnsi="Varela Round" w:cs="Varela Round"/>
                 <w:sz w:val="24"/>
                 <w:szCs w:val="24"/>
               </w:rPr>
             </w:pPr>
             <w:r>
               <w:rPr>
-                <w:rFonts w:ascii="Varela Round" w:cs="Varela Round" w:eastAsia="Varela Round" w:hAnsi="Varela Round"/>
-                <w:sz w:val="24"/>
-                <w:szCs w:val="24"/>
-                <w:rtl w:val="0"/>
-              </w:rPr>
-              <w:t xml:space="preserve">59793</w:t>
+                <w:rFonts w:ascii="Varela Round" w:eastAsia="Varela Round" w:hAnsi="Varela Round" w:cs="Varela Round"/>
+                <w:sz w:val="24"/>
+                <w:szCs w:val="24"/>
+              </w:rPr>
+              <w:t>59793</w:t>
+            </w:r>
+            <w:r>
+              <w:rPr>
+                <w:rFonts w:ascii="Varela Round" w:eastAsia="Varela Round" w:hAnsi="Varela Round" w:cs="Varela Round"/>
+                <w:sz w:val="24"/>
+                <w:szCs w:val="24"/>
+              </w:rPr>
               <w:tab/>
             </w:r>
           </w:p>
         </w:tc>
         <w:tc>
           <w:tcPr>
-            <w:shd w:fill="auto" w:val="clear"/>
+            <w:tcW w:w="3885" w:type="dxa"/>
+            <w:shd w:val="clear" w:color="auto" w:fill="auto"/>
             <w:tcMar>
-              <w:top w:w="0.0" w:type="dxa"/>
-              <w:left w:w="0.0" w:type="dxa"/>
-              <w:bottom w:w="0.0" w:type="dxa"/>
-              <w:right w:w="0.0" w:type="dxa"/>
+              <w:top w:w="0" w:type="dxa"/>
+              <w:left w:w="0" w:type="dxa"/>
+              <w:bottom w:w="0" w:type="dxa"/>
+              <w:right w:w="0" w:type="dxa"/>
             </w:tcMar>
             <w:vAlign w:val="center"/>
           </w:tcPr>
           <w:p>
             <w:pPr>
-              <w:spacing w:line="276" w:lineRule="auto"/>
+              <w:pStyle w:val="normal0"/>
               <w:contextualSpacing w:val="0"/>
               <w:jc w:val="both"/>
               <w:rPr>
-                <w:rFonts w:ascii="Varela Round" w:cs="Varela Round" w:eastAsia="Varela Round" w:hAnsi="Varela Round"/>
+                <w:rFonts w:ascii="Varela Round" w:eastAsia="Varela Round" w:hAnsi="Varela Round" w:cs="Varela Round"/>
                 <w:sz w:val="24"/>
                 <w:szCs w:val="24"/>
               </w:rPr>
             </w:pPr>
             <w:r>
               <w:rPr>
-                <w:rFonts w:ascii="Varela Round" w:cs="Varela Round" w:eastAsia="Varela Round" w:hAnsi="Varela Round"/>
-                <w:sz w:val="24"/>
-                <w:szCs w:val="24"/>
-                <w:rtl w:val="0"/>
-              </w:rPr>
-              <w:t xml:space="preserve">roykenny92@gmail.com</w:t>
+                <w:rFonts w:ascii="Varela Round" w:eastAsia="Varela Round" w:hAnsi="Varela Round" w:cs="Varela Round"/>
+                <w:sz w:val="24"/>
+                <w:szCs w:val="24"/>
+              </w:rPr>
+              <w:t>roykenny92@gmail.com</w:t>
             </w:r>
           </w:p>
         </w:tc>
       </w:tr>
       <w:tr>
+        <w:trPr>
+          <w:jc w:val="center"/>
+        </w:trPr>
         <w:tc>
           <w:tcPr>
-            <w:shd w:fill="auto" w:val="clear"/>
+            <w:tcW w:w="3029" w:type="dxa"/>
+            <w:shd w:val="clear" w:color="auto" w:fill="auto"/>
             <w:tcMar>
-              <w:top w:w="0.0" w:type="dxa"/>
-              <w:left w:w="0.0" w:type="dxa"/>
-              <w:bottom w:w="0.0" w:type="dxa"/>
-              <w:right w:w="0.0" w:type="dxa"/>
+              <w:top w:w="0" w:type="dxa"/>
+              <w:left w:w="0" w:type="dxa"/>
+              <w:bottom w:w="0" w:type="dxa"/>
+              <w:right w:w="0" w:type="dxa"/>
             </w:tcMar>
             <w:vAlign w:val="center"/>
           </w:tcPr>
           <w:p>
             <w:pPr>
-              <w:spacing w:line="276" w:lineRule="auto"/>
+              <w:pStyle w:val="normal0"/>
               <w:contextualSpacing w:val="0"/>
               <w:jc w:val="both"/>
               <w:rPr>
-                <w:rFonts w:ascii="Varela Round" w:cs="Varela Round" w:eastAsia="Varela Round" w:hAnsi="Varela Round"/>
+                <w:rFonts w:ascii="Varela Round" w:eastAsia="Varela Round" w:hAnsi="Varela Round" w:cs="Varela Round"/>
               </w:rPr>
             </w:pPr>
             <w:r>
               <w:rPr>
-                <w:rFonts w:ascii="Varela Round" w:cs="Varela Round" w:eastAsia="Varela Round" w:hAnsi="Varela Round"/>
-                <w:sz w:val="24"/>
-                <w:szCs w:val="24"/>
-                <w:rtl w:val="0"/>
+                <w:rFonts w:ascii="Varela Round" w:eastAsia="Varela Round" w:hAnsi="Varela Round" w:cs="Varela Round"/>
+                <w:sz w:val="24"/>
+                <w:szCs w:val="24"/>
               </w:rPr>
               <w:t xml:space="preserve">Soruco, Sergio Ezequiel </w:t>
+            </w:r>
+            <w:r>
+              <w:rPr>
+                <w:rFonts w:ascii="Varela Round" w:eastAsia="Varela Round" w:hAnsi="Varela Round" w:cs="Varela Round"/>
+                <w:sz w:val="24"/>
+                <w:szCs w:val="24"/>
+              </w:rPr>
               <w:tab/>
               <w:t xml:space="preserve"> </w:t>
-            </w:r>
-            <w:r>
-              <w:rPr>
-                <w:rtl w:val="0"/>
-              </w:rPr>
             </w:r>
           </w:p>
         </w:tc>
         <w:tc>
           <w:tcPr>
-            <w:shd w:fill="auto" w:val="clear"/>
+            <w:tcW w:w="2115" w:type="dxa"/>
+            <w:shd w:val="clear" w:color="auto" w:fill="auto"/>
             <w:tcMar>
-              <w:top w:w="0.0" w:type="dxa"/>
-              <w:left w:w="0.0" w:type="dxa"/>
-              <w:bottom w:w="0.0" w:type="dxa"/>
-              <w:right w:w="0.0" w:type="dxa"/>
+              <w:top w:w="0" w:type="dxa"/>
+              <w:left w:w="0" w:type="dxa"/>
+              <w:bottom w:w="0" w:type="dxa"/>
+              <w:right w:w="0" w:type="dxa"/>
             </w:tcMar>
           </w:tcPr>
           <w:p>
             <w:pPr>
-              <w:spacing w:line="276" w:lineRule="auto"/>
+              <w:pStyle w:val="normal0"/>
               <w:contextualSpacing w:val="0"/>
               <w:jc w:val="both"/>
               <w:rPr>
-                <w:rFonts w:ascii="Varela Round" w:cs="Varela Round" w:eastAsia="Varela Round" w:hAnsi="Varela Round"/>
+                <w:rFonts w:ascii="Varela Round" w:eastAsia="Varela Round" w:hAnsi="Varela Round" w:cs="Varela Round"/>
               </w:rPr>
             </w:pPr>
             <w:r>
               <w:rPr>
-                <w:rFonts w:ascii="Varela Round" w:cs="Varela Round" w:eastAsia="Varela Round" w:hAnsi="Varela Round"/>
-                <w:sz w:val="24"/>
-                <w:szCs w:val="24"/>
-                <w:rtl w:val="0"/>
-              </w:rPr>
-              <w:t xml:space="preserve">71035</w:t>
-            </w:r>
-            <w:r>
-              <w:rPr>
-                <w:rtl w:val="0"/>
-              </w:rPr>
+                <w:rFonts w:ascii="Varela Round" w:eastAsia="Varela Round" w:hAnsi="Varela Round" w:cs="Varela Round"/>
+                <w:sz w:val="24"/>
+                <w:szCs w:val="24"/>
+              </w:rPr>
+              <w:t>71035</w:t>
             </w:r>
           </w:p>
         </w:tc>
         <w:tc>
           <w:tcPr>
-            <w:shd w:fill="auto" w:val="clear"/>
+            <w:tcW w:w="3885" w:type="dxa"/>
+            <w:shd w:val="clear" w:color="auto" w:fill="auto"/>
             <w:tcMar>
-              <w:top w:w="0.0" w:type="dxa"/>
-              <w:left w:w="0.0" w:type="dxa"/>
-              <w:bottom w:w="0.0" w:type="dxa"/>
-              <w:right w:w="0.0" w:type="dxa"/>
+              <w:top w:w="0" w:type="dxa"/>
+              <w:left w:w="0" w:type="dxa"/>
+              <w:bottom w:w="0" w:type="dxa"/>
+              <w:right w:w="0" w:type="dxa"/>
             </w:tcMar>
             <w:vAlign w:val="center"/>
           </w:tcPr>
           <w:p>
             <w:pPr>
-              <w:spacing w:line="276" w:lineRule="auto"/>
+              <w:pStyle w:val="normal0"/>
               <w:contextualSpacing w:val="0"/>
               <w:jc w:val="both"/>
               <w:rPr>
-                <w:rFonts w:ascii="Varela Round" w:cs="Varela Round" w:eastAsia="Varela Round" w:hAnsi="Varela Round"/>
+                <w:rFonts w:ascii="Varela Round" w:eastAsia="Varela Round" w:hAnsi="Varela Round" w:cs="Varela Round"/>
               </w:rPr>
             </w:pPr>
             <w:r>
               <w:rPr>
-                <w:rFonts w:ascii="Varela Round" w:cs="Varela Round" w:eastAsia="Varela Round" w:hAnsi="Varela Round"/>
-                <w:sz w:val="24"/>
-                <w:szCs w:val="24"/>
-                <w:rtl w:val="0"/>
-              </w:rPr>
-              <w:t xml:space="preserve">eze.soruco93@gmail.com</w:t>
-            </w:r>
-            <w:r>
-              <w:rPr>
-                <w:rtl w:val="0"/>
-              </w:rPr>
+                <w:rFonts w:ascii="Varela Round" w:eastAsia="Varela Round" w:hAnsi="Varela Round" w:cs="Varela Round"/>
+                <w:sz w:val="24"/>
+                <w:szCs w:val="24"/>
+              </w:rPr>
+              <w:t>eze.soruco93@gmail.com</w:t>
             </w:r>
           </w:p>
         </w:tc>
@@ -1040,455 +1117,515 @@
     </w:tbl>
     <w:p>
       <w:pPr>
+        <w:pStyle w:val="normal0"/>
         <w:contextualSpacing w:val="0"/>
-        <w:jc w:val="left"/>
-        <w:rPr>
-          <w:rFonts w:ascii="Varela Round" w:cs="Varela Round" w:eastAsia="Varela Round" w:hAnsi="Varela Round"/>
-          <w:b w:val="1"/>
+        <w:rPr>
+          <w:rFonts w:ascii="Varela Round" w:eastAsia="Varela Round" w:hAnsi="Varela Round" w:cs="Varela Round"/>
+          <w:b/>
         </w:rPr>
       </w:pPr>
       <w:r>
         <w:br w:type="page"/>
       </w:r>
-      <w:r>
-        <w:rPr>
-          <w:rtl w:val="0"/>
-        </w:rPr>
-      </w:r>
-    </w:p>
-    <w:p>
-      <w:pPr>
+    </w:p>
+    <w:p>
+      <w:pPr>
+        <w:pStyle w:val="normal0"/>
         <w:contextualSpacing w:val="0"/>
-        <w:jc w:val="left"/>
-        <w:rPr>
-          <w:rFonts w:ascii="Varela Round" w:cs="Varela Round" w:eastAsia="Varela Round" w:hAnsi="Varela Round"/>
-          <w:b w:val="1"/>
-        </w:rPr>
-      </w:pPr>
-      <w:r>
-        <w:rPr>
-          <w:rtl w:val="0"/>
-        </w:rPr>
-      </w:r>
-    </w:p>
-    <w:p>
-      <w:pPr>
+        <w:rPr>
+          <w:rFonts w:ascii="Varela Round" w:eastAsia="Varela Round" w:hAnsi="Varela Round" w:cs="Varela Round"/>
+          <w:b/>
+        </w:rPr>
+      </w:pPr>
+    </w:p>
+    <w:p>
+      <w:pPr>
+        <w:pStyle w:val="normal0"/>
         <w:contextualSpacing w:val="0"/>
         <w:jc w:val="both"/>
         <w:rPr>
-          <w:rFonts w:ascii="Varela Round" w:cs="Varela Round" w:eastAsia="Varela Round" w:hAnsi="Varela Round"/>
+          <w:rFonts w:ascii="Varela Round" w:eastAsia="Varela Round" w:hAnsi="Varela Round" w:cs="Varela Round"/>
           <w:sz w:val="28"/>
           <w:szCs w:val="28"/>
         </w:rPr>
       </w:pPr>
       <w:r>
         <w:rPr>
-          <w:rFonts w:ascii="Varela Round" w:cs="Varela Round" w:eastAsia="Varela Round" w:hAnsi="Varela Round"/>
+          <w:rFonts w:ascii="Varela Round" w:eastAsia="Varela Round" w:hAnsi="Varela Round" w:cs="Varela Round"/>
           <w:sz w:val="28"/>
           <w:szCs w:val="28"/>
-          <w:rtl w:val="0"/>
-        </w:rPr>
-        <w:t xml:space="preserve">Guía De Reglas De Estilo Visual Basic</w:t>
-      </w:r>
-    </w:p>
-    <w:p>
-      <w:pPr>
+        </w:rPr>
+        <w:t>Guía De Reglas De Estilo Visual Basic</w:t>
+      </w:r>
+    </w:p>
+    <w:p>
+      <w:pPr>
+        <w:pStyle w:val="normal0"/>
         <w:contextualSpacing w:val="0"/>
         <w:jc w:val="both"/>
         <w:rPr>
-          <w:rFonts w:ascii="Varela Round" w:cs="Varela Round" w:eastAsia="Varela Round" w:hAnsi="Varela Round"/>
+          <w:rFonts w:ascii="Varela Round" w:eastAsia="Varela Round" w:hAnsi="Varela Round" w:cs="Varela Round"/>
           <w:sz w:val="24"/>
           <w:szCs w:val="24"/>
         </w:rPr>
       </w:pPr>
       <w:r>
         <w:rPr>
-          <w:rFonts w:ascii="Varela Round" w:cs="Varela Round" w:eastAsia="Varela Round" w:hAnsi="Varela Round"/>
+          <w:rFonts w:ascii="Varela Round" w:eastAsia="Varela Round" w:hAnsi="Varela Round" w:cs="Varela Round"/>
           <w:sz w:val="24"/>
           <w:szCs w:val="24"/>
-          <w:rtl w:val="0"/>
-        </w:rPr>
-        <w:t xml:space="preserve">Sobre la estructura del programa</w:t>
-      </w:r>
-    </w:p>
-    <w:p>
-      <w:pPr>
+        </w:rPr>
+        <w:t>Sobre la estructura del programa</w:t>
+      </w:r>
+    </w:p>
+    <w:p>
+      <w:pPr>
+        <w:pStyle w:val="normal0"/>
         <w:numPr>
           <w:ilvl w:val="0"/>
           <w:numId w:val="1"/>
         </w:numPr>
-        <w:ind w:left="720" w:hanging="360"/>
         <w:jc w:val="both"/>
         <w:rPr>
-          <w:rFonts w:ascii="Varela Round" w:cs="Varela Round" w:eastAsia="Varela Round" w:hAnsi="Varela Round"/>
-        </w:rPr>
-      </w:pPr>
-      <w:r>
-        <w:rPr>
-          <w:rFonts w:ascii="Varela Round" w:cs="Varela Round" w:eastAsia="Varela Round" w:hAnsi="Varela Round"/>
-          <w:rtl w:val="0"/>
+          <w:rFonts w:ascii="Varela Round" w:eastAsia="Varela Round" w:hAnsi="Varela Round" w:cs="Varela Round"/>
+        </w:rPr>
+      </w:pPr>
+      <w:r>
+        <w:rPr>
+          <w:rFonts w:ascii="Varela Round" w:eastAsia="Varela Round" w:hAnsi="Varela Round" w:cs="Varela Round"/>
         </w:rPr>
         <w:t xml:space="preserve">Los  nombres de los métodos deberán ser consistentes con  la programación </w:t>
       </w:r>
     </w:p>
     <w:p>
       <w:pPr>
+        <w:pStyle w:val="normal0"/>
         <w:numPr>
           <w:ilvl w:val="0"/>
           <w:numId w:val="1"/>
         </w:numPr>
-        <w:ind w:left="720" w:hanging="360"/>
         <w:jc w:val="both"/>
         <w:rPr>
-          <w:rFonts w:ascii="Varela Round" w:cs="Varela Round" w:eastAsia="Varela Round" w:hAnsi="Varela Round"/>
-        </w:rPr>
-      </w:pPr>
-      <w:r>
-        <w:rPr>
-          <w:rFonts w:ascii="Varela Round" w:cs="Varela Round" w:eastAsia="Varela Round" w:hAnsi="Varela Round"/>
-          <w:rtl w:val="0"/>
-        </w:rPr>
-        <w:t xml:space="preserve">El nombre de los métodos comenzará con mayúscula utilizando una opción entre  camelCase y snake_case</w:t>
-      </w:r>
-    </w:p>
-    <w:p>
-      <w:pPr>
+          <w:rFonts w:ascii="Varela Round" w:eastAsia="Varela Round" w:hAnsi="Varela Round" w:cs="Varela Round"/>
+        </w:rPr>
+      </w:pPr>
+      <w:r>
+        <w:rPr>
+          <w:rFonts w:ascii="Varela Round" w:eastAsia="Varela Round" w:hAnsi="Varela Round" w:cs="Varela Round"/>
+        </w:rPr>
+        <w:t>El nombre de los métodos comenzará con mayúscula utilizando una opción entre  camel</w:t>
+      </w:r>
+      <w:r>
+        <w:rPr>
+          <w:rFonts w:ascii="Varela Round" w:eastAsia="Varela Round" w:hAnsi="Varela Round" w:cs="Varela Round"/>
+        </w:rPr>
+        <w:t>Case y snake_case</w:t>
+      </w:r>
+    </w:p>
+    <w:p>
+      <w:pPr>
+        <w:pStyle w:val="normal0"/>
         <w:numPr>
           <w:ilvl w:val="0"/>
           <w:numId w:val="1"/>
         </w:numPr>
-        <w:ind w:left="720" w:hanging="360"/>
         <w:jc w:val="both"/>
         <w:rPr>
-          <w:rFonts w:ascii="Varela Round" w:cs="Varela Round" w:eastAsia="Varela Round" w:hAnsi="Varela Round"/>
-        </w:rPr>
-      </w:pPr>
-      <w:r>
-        <w:rPr>
-          <w:rFonts w:ascii="Varela Round" w:cs="Varela Round" w:eastAsia="Varela Round" w:hAnsi="Varela Round"/>
-          <w:rtl w:val="0"/>
-        </w:rPr>
-        <w:t xml:space="preserve">Utilizaremos paréntesis para especificar la estructura de operaciones aritméticas complejas.</w:t>
-      </w:r>
-    </w:p>
-    <w:p>
-      <w:pPr>
+          <w:rFonts w:ascii="Varela Round" w:eastAsia="Varela Round" w:hAnsi="Varela Round" w:cs="Varela Round"/>
+        </w:rPr>
+      </w:pPr>
+      <w:r>
+        <w:rPr>
+          <w:rFonts w:ascii="Varela Round" w:eastAsia="Varela Round" w:hAnsi="Varela Round" w:cs="Varela Round"/>
+        </w:rPr>
+        <w:t>Utilizaremos paréntesis para especificar la estructura de operaciones aritméticas complejas.</w:t>
+      </w:r>
+    </w:p>
+    <w:p>
+      <w:pPr>
+        <w:pStyle w:val="normal0"/>
         <w:numPr>
           <w:ilvl w:val="0"/>
           <w:numId w:val="1"/>
         </w:numPr>
-        <w:ind w:left="720" w:hanging="360"/>
         <w:jc w:val="both"/>
         <w:rPr>
-          <w:rFonts w:ascii="Varela Round" w:cs="Varela Round" w:eastAsia="Varela Round" w:hAnsi="Varela Round"/>
-        </w:rPr>
-      </w:pPr>
-      <w:r>
-        <w:rPr>
-          <w:rFonts w:ascii="Varela Round" w:cs="Varela Round" w:eastAsia="Varela Round" w:hAnsi="Varela Round"/>
-          <w:rtl w:val="0"/>
-        </w:rPr>
-        <w:t xml:space="preserve">El código está dividido en capas (capa presentación, negocio, datos) facilitando futuros cambios de requerimientos, mitigando el posible impacto de los mismos.</w:t>
-      </w:r>
-    </w:p>
-    <w:p>
-      <w:pPr>
+          <w:rFonts w:ascii="Varela Round" w:eastAsia="Varela Round" w:hAnsi="Varela Round" w:cs="Varela Round"/>
+        </w:rPr>
+      </w:pPr>
+      <w:r>
+        <w:rPr>
+          <w:rFonts w:ascii="Varela Round" w:eastAsia="Varela Round" w:hAnsi="Varela Round" w:cs="Varela Round"/>
+        </w:rPr>
+        <w:t xml:space="preserve">El código está dividido en capas (capa presentación, negocio, datos) facilitando futuros cambios de requerimientos, mitigando el posible impacto </w:t>
+      </w:r>
+      <w:r>
+        <w:rPr>
+          <w:rFonts w:ascii="Varela Round" w:eastAsia="Varela Round" w:hAnsi="Varela Round" w:cs="Varela Round"/>
+        </w:rPr>
+        <w:t>de los mismos.</w:t>
+      </w:r>
+    </w:p>
+    <w:p>
+      <w:pPr>
+        <w:pStyle w:val="normal0"/>
         <w:contextualSpacing w:val="0"/>
         <w:jc w:val="both"/>
         <w:rPr>
-          <w:rFonts w:ascii="Varela Round" w:cs="Varela Round" w:eastAsia="Varela Round" w:hAnsi="Varela Round"/>
-          <w:b w:val="1"/>
-        </w:rPr>
-      </w:pPr>
-      <w:r>
-        <w:rPr>
-          <w:rtl w:val="0"/>
-        </w:rPr>
-      </w:r>
-    </w:p>
-    <w:p>
-      <w:pPr>
+          <w:rFonts w:ascii="Varela Round" w:eastAsia="Varela Round" w:hAnsi="Varela Round" w:cs="Varela Round"/>
+          <w:b/>
+        </w:rPr>
+      </w:pPr>
+    </w:p>
+    <w:p>
+      <w:pPr>
+        <w:pStyle w:val="normal0"/>
         <w:contextualSpacing w:val="0"/>
         <w:jc w:val="both"/>
         <w:rPr>
-          <w:rFonts w:ascii="Varela Round" w:cs="Varela Round" w:eastAsia="Varela Round" w:hAnsi="Varela Round"/>
-        </w:rPr>
-      </w:pPr>
-      <w:r>
-        <w:rPr>
-          <w:rFonts w:ascii="Varela Round" w:cs="Varela Round" w:eastAsia="Varela Round" w:hAnsi="Varela Round"/>
-          <w:rtl w:val="0"/>
-        </w:rPr>
-        <w:t xml:space="preserve">Sobre los Formularios:</w:t>
-      </w:r>
-    </w:p>
-    <w:p>
-      <w:pPr>
+          <w:rFonts w:ascii="Varela Round" w:eastAsia="Varela Round" w:hAnsi="Varela Round" w:cs="Varela Round"/>
+        </w:rPr>
+      </w:pPr>
+      <w:r>
+        <w:rPr>
+          <w:rFonts w:ascii="Varela Round" w:eastAsia="Varela Round" w:hAnsi="Varela Round" w:cs="Varela Round"/>
+        </w:rPr>
+        <w:t>Sobre los Formularios:</w:t>
+      </w:r>
+    </w:p>
+    <w:p>
+      <w:pPr>
+        <w:pStyle w:val="normal0"/>
         <w:contextualSpacing w:val="0"/>
         <w:jc w:val="both"/>
         <w:rPr>
-          <w:rFonts w:ascii="Varela Round" w:cs="Varela Round" w:eastAsia="Varela Round" w:hAnsi="Varela Round"/>
-        </w:rPr>
-      </w:pPr>
-      <w:r>
-        <w:rPr>
-          <w:rFonts w:ascii="Varela Round" w:cs="Varela Round" w:eastAsia="Varela Round" w:hAnsi="Varela Round"/>
-          <w:rtl w:val="0"/>
-        </w:rPr>
-        <w:t xml:space="preserve">Utilización de prefijos para identificar fácilmente de qué tipo de objeto se trata.</w:t>
-      </w:r>
-    </w:p>
-    <w:p>
-      <w:pPr>
+          <w:rFonts w:ascii="Varela Round" w:eastAsia="Varela Round" w:hAnsi="Varela Round" w:cs="Varela Round"/>
+        </w:rPr>
+      </w:pPr>
+      <w:r>
+        <w:rPr>
+          <w:rFonts w:ascii="Varela Round" w:eastAsia="Varela Round" w:hAnsi="Varela Round" w:cs="Varela Round"/>
+        </w:rPr>
+        <w:t>Utilización de prefijos para identificar fácilmente de qué tipo de objeto se trata.</w:t>
+      </w:r>
+    </w:p>
+    <w:p>
+      <w:pPr>
+        <w:pStyle w:val="normal0"/>
         <w:numPr>
           <w:ilvl w:val="0"/>
           <w:numId w:val="4"/>
         </w:numPr>
-        <w:ind w:left="850.3937007874017" w:hanging="360"/>
+        <w:ind w:left="850"/>
         <w:jc w:val="both"/>
         <w:rPr>
-          <w:rFonts w:ascii="Varela Round" w:cs="Varela Round" w:eastAsia="Varela Round" w:hAnsi="Varela Round"/>
-        </w:rPr>
-      </w:pPr>
-      <w:r>
-        <w:rPr>
-          <w:rFonts w:ascii="Varela Round" w:cs="Varela Round" w:eastAsia="Varela Round" w:hAnsi="Varela Round"/>
-          <w:rtl w:val="0"/>
-        </w:rPr>
-        <w:t xml:space="preserve">Labels: lbl_[Nombre de la etiqueta]</w:t>
-      </w:r>
-    </w:p>
-    <w:p>
-      <w:pPr>
+          <w:rFonts w:ascii="Varela Round" w:eastAsia="Varela Round" w:hAnsi="Varela Round" w:cs="Varela Round"/>
+        </w:rPr>
+      </w:pPr>
+      <w:r>
+        <w:rPr>
+          <w:rFonts w:ascii="Varela Round" w:eastAsia="Varela Round" w:hAnsi="Varela Round" w:cs="Varela Round"/>
+        </w:rPr>
+        <w:t>Labels: lbl_[Nombre de la etiqueta]</w:t>
+      </w:r>
+    </w:p>
+    <w:p>
+      <w:pPr>
+        <w:pStyle w:val="normal0"/>
         <w:numPr>
           <w:ilvl w:val="0"/>
           <w:numId w:val="4"/>
         </w:numPr>
-        <w:ind w:left="850.3937007874017" w:hanging="360"/>
+        <w:ind w:left="850"/>
         <w:jc w:val="both"/>
         <w:rPr>
-          <w:rFonts w:ascii="Varela Round" w:cs="Varela Round" w:eastAsia="Varela Round" w:hAnsi="Varela Round"/>
-        </w:rPr>
-      </w:pPr>
-      <w:r>
-        <w:rPr>
-          <w:rFonts w:ascii="Varela Round" w:cs="Varela Round" w:eastAsia="Varela Round" w:hAnsi="Varela Round"/>
-          <w:rtl w:val="0"/>
-        </w:rPr>
-        <w:t xml:space="preserve">Botones: btn_[Nombre de la acción que representa]</w:t>
-      </w:r>
-    </w:p>
-    <w:p>
-      <w:pPr>
+          <w:rFonts w:ascii="Varela Round" w:eastAsia="Varela Round" w:hAnsi="Varela Round" w:cs="Varela Round"/>
+        </w:rPr>
+      </w:pPr>
+      <w:r>
+        <w:rPr>
+          <w:rFonts w:ascii="Varela Round" w:eastAsia="Varela Round" w:hAnsi="Varela Round" w:cs="Varela Round"/>
+        </w:rPr>
+        <w:t>Botones: btn_[Nombre de la acción que representa]</w:t>
+      </w:r>
+    </w:p>
+    <w:p>
+      <w:pPr>
+        <w:pStyle w:val="normal0"/>
         <w:numPr>
           <w:ilvl w:val="0"/>
           <w:numId w:val="4"/>
         </w:numPr>
-        <w:ind w:left="850.3937007874017" w:hanging="360"/>
+        <w:ind w:left="850"/>
         <w:jc w:val="both"/>
         <w:rPr>
-          <w:rFonts w:ascii="Varela Round" w:cs="Varela Round" w:eastAsia="Varela Round" w:hAnsi="Varela Round"/>
-        </w:rPr>
-      </w:pPr>
-      <w:r>
-        <w:rPr>
-          <w:rFonts w:ascii="Varela Round" w:cs="Varela Round" w:eastAsia="Varela Round" w:hAnsi="Varela Round"/>
-          <w:rtl w:val="0"/>
-        </w:rPr>
-        <w:t xml:space="preserve">Grilla:  dgv_[Nombre de la Grilla]</w:t>
-      </w:r>
-    </w:p>
-    <w:p>
-      <w:pPr>
+          <w:rFonts w:ascii="Varela Round" w:eastAsia="Varela Round" w:hAnsi="Varela Round" w:cs="Varela Round"/>
+        </w:rPr>
+      </w:pPr>
+      <w:r>
+        <w:rPr>
+          <w:rFonts w:ascii="Varela Round" w:eastAsia="Varela Round" w:hAnsi="Varela Round" w:cs="Varela Round"/>
+        </w:rPr>
+        <w:t>Grilla:  dgv_[Nombre de la Grilla]</w:t>
+      </w:r>
+    </w:p>
+    <w:p>
+      <w:pPr>
+        <w:pStyle w:val="normal0"/>
         <w:numPr>
           <w:ilvl w:val="0"/>
           <w:numId w:val="4"/>
         </w:numPr>
-        <w:ind w:left="850.3937007874017" w:hanging="360"/>
+        <w:ind w:left="850"/>
         <w:jc w:val="both"/>
         <w:rPr>
-          <w:rFonts w:ascii="Varela Round" w:cs="Varela Round" w:eastAsia="Varela Round" w:hAnsi="Varela Round"/>
-        </w:rPr>
-      </w:pPr>
-      <w:r>
-        <w:rPr>
-          <w:rFonts w:ascii="Varela Round" w:cs="Varela Round" w:eastAsia="Varela Round" w:hAnsi="Varela Round"/>
-          <w:rtl w:val="0"/>
-        </w:rPr>
-        <w:t xml:space="preserve">Textbox: txt_[Dato que se guarda]</w:t>
-      </w:r>
-    </w:p>
-    <w:p>
-      <w:pPr>
-        <w:ind w:left="850.3937007874017" w:hanging="360"/>
+          <w:rFonts w:ascii="Varela Round" w:eastAsia="Varela Round" w:hAnsi="Varela Round" w:cs="Varela Round"/>
+        </w:rPr>
+      </w:pPr>
+      <w:r>
+        <w:rPr>
+          <w:rFonts w:ascii="Varela Round" w:eastAsia="Varela Round" w:hAnsi="Varela Round" w:cs="Varela Round"/>
+        </w:rPr>
+        <w:t>Textbox</w:t>
+      </w:r>
+      <w:r>
+        <w:rPr>
+          <w:rFonts w:ascii="Varela Round" w:eastAsia="Varela Round" w:hAnsi="Varela Round" w:cs="Varela Round"/>
+        </w:rPr>
+        <w:t>: txt_[Dato que se guarda]</w:t>
+      </w:r>
+    </w:p>
+    <w:p>
+      <w:pPr>
+        <w:pStyle w:val="normal0"/>
+        <w:ind w:left="850" w:hanging="360"/>
         <w:contextualSpacing w:val="0"/>
         <w:jc w:val="both"/>
         <w:rPr>
-          <w:rFonts w:ascii="Varela Round" w:cs="Varela Round" w:eastAsia="Varela Round" w:hAnsi="Varela Round"/>
-        </w:rPr>
-      </w:pPr>
-      <w:r>
-        <w:rPr>
-          <w:rtl w:val="0"/>
-        </w:rPr>
-      </w:r>
-    </w:p>
-    <w:p>
-      <w:pPr>
+          <w:rFonts w:ascii="Varela Round" w:eastAsia="Varela Round" w:hAnsi="Varela Round" w:cs="Varela Round"/>
+        </w:rPr>
+      </w:pPr>
+    </w:p>
+    <w:p>
+      <w:pPr>
+        <w:pStyle w:val="normal0"/>
         <w:contextualSpacing w:val="0"/>
         <w:jc w:val="both"/>
         <w:rPr>
-          <w:rFonts w:ascii="Varela Round" w:cs="Varela Round" w:eastAsia="Varela Round" w:hAnsi="Varela Round"/>
-        </w:rPr>
-      </w:pPr>
-      <w:r>
-        <w:rPr>
-          <w:rFonts w:ascii="Varela Round" w:cs="Varela Round" w:eastAsia="Varela Round" w:hAnsi="Varela Round"/>
-          <w:rtl w:val="0"/>
-        </w:rPr>
-        <w:t xml:space="preserve">Sobre las variables:</w:t>
-      </w:r>
-    </w:p>
-    <w:p>
-      <w:pPr>
+          <w:rFonts w:ascii="Varela Round" w:eastAsia="Varela Round" w:hAnsi="Varela Round" w:cs="Varela Round"/>
+        </w:rPr>
+      </w:pPr>
+      <w:r>
+        <w:rPr>
+          <w:rFonts w:ascii="Varela Round" w:eastAsia="Varela Round" w:hAnsi="Varela Round" w:cs="Varela Round"/>
+        </w:rPr>
+        <w:t>Sobre las variables:</w:t>
+      </w:r>
+    </w:p>
+    <w:p>
+      <w:pPr>
+        <w:pStyle w:val="normal0"/>
         <w:numPr>
           <w:ilvl w:val="0"/>
           <w:numId w:val="5"/>
         </w:numPr>
-        <w:ind w:left="720" w:hanging="360"/>
         <w:jc w:val="both"/>
         <w:rPr>
-          <w:rFonts w:ascii="Varela Round" w:cs="Varela Round" w:eastAsia="Varela Round" w:hAnsi="Varela Round"/>
-        </w:rPr>
-      </w:pPr>
-      <w:r>
-        <w:rPr>
-          <w:rFonts w:ascii="Varela Round" w:cs="Varela Round" w:eastAsia="Varela Round" w:hAnsi="Varela Round"/>
-          <w:rtl w:val="0"/>
-        </w:rPr>
-        <w:t xml:space="preserve">Utilizaremos nombres significativos para las  variables. La idea es que la lectura del código sea “autoexplicativa”, lo que facilita su posterior modificación y comprensión.</w:t>
-      </w:r>
-    </w:p>
-    <w:p>
-      <w:pPr>
+          <w:rFonts w:ascii="Varela Round" w:eastAsia="Varela Round" w:hAnsi="Varela Round" w:cs="Varela Round"/>
+        </w:rPr>
+      </w:pPr>
+      <w:r>
+        <w:rPr>
+          <w:rFonts w:ascii="Varela Round" w:eastAsia="Varela Round" w:hAnsi="Varela Round" w:cs="Varela Round"/>
+        </w:rPr>
+        <w:t>Utilizaremos nombres significativos para las  variables. La idea es que la lectura del código sea “autoexplicativa”, lo que facilita su posterior modificación y comprensión.</w:t>
+      </w:r>
+    </w:p>
+    <w:p>
+      <w:pPr>
+        <w:pStyle w:val="normal0"/>
         <w:numPr>
           <w:ilvl w:val="0"/>
           <w:numId w:val="5"/>
         </w:numPr>
-        <w:ind w:left="720" w:hanging="360"/>
         <w:jc w:val="both"/>
         <w:rPr>
-          <w:rFonts w:ascii="Varela Round" w:cs="Varela Round" w:eastAsia="Varela Round" w:hAnsi="Varela Round"/>
-        </w:rPr>
-      </w:pPr>
-      <w:r>
-        <w:rPr>
-          <w:rFonts w:ascii="Varela Round" w:cs="Varela Round" w:eastAsia="Varela Round" w:hAnsi="Varela Round"/>
-          <w:rtl w:val="0"/>
-        </w:rPr>
-        <w:t xml:space="preserve">Escogeremos una opción entre camelCase y snake_case para los nombres de variables que tienen más de una palabra. </w:t>
-      </w:r>
-    </w:p>
-    <w:p>
-      <w:pPr>
-        <w:ind w:left="0" w:firstLine="0"/>
+          <w:rFonts w:ascii="Varela Round" w:eastAsia="Varela Round" w:hAnsi="Varela Round" w:cs="Varela Round"/>
+        </w:rPr>
+      </w:pPr>
+      <w:r>
+        <w:rPr>
+          <w:rFonts w:ascii="Varela Round" w:eastAsia="Varela Round" w:hAnsi="Varela Round" w:cs="Varela Round"/>
+        </w:rPr>
+        <w:t>Escogeremos una opción ent</w:t>
+      </w:r>
+      <w:r>
+        <w:rPr>
+          <w:rFonts w:ascii="Varela Round" w:eastAsia="Varela Round" w:hAnsi="Varela Round" w:cs="Varela Round"/>
+        </w:rPr>
+        <w:t xml:space="preserve">re camelCase y snake_case para los nombres de variables que tienen más de una palabra. </w:t>
+      </w:r>
+    </w:p>
+    <w:p>
+      <w:pPr>
+        <w:pStyle w:val="normal0"/>
         <w:contextualSpacing w:val="0"/>
         <w:jc w:val="both"/>
         <w:rPr>
-          <w:rFonts w:ascii="Varela Round" w:cs="Varela Round" w:eastAsia="Varela Round" w:hAnsi="Varela Round"/>
-          <w:b w:val="1"/>
-        </w:rPr>
-      </w:pPr>
-      <w:r>
-        <w:rPr>
-          <w:rtl w:val="0"/>
-        </w:rPr>
-      </w:r>
-    </w:p>
-    <w:p>
-      <w:pPr>
-        <w:ind w:left="0" w:firstLine="0"/>
+          <w:rFonts w:ascii="Varela Round" w:eastAsia="Varela Round" w:hAnsi="Varela Round" w:cs="Varela Round"/>
+          <w:b/>
+        </w:rPr>
+      </w:pPr>
+    </w:p>
+    <w:p>
+      <w:pPr>
+        <w:pStyle w:val="normal0"/>
         <w:contextualSpacing w:val="0"/>
         <w:jc w:val="both"/>
         <w:rPr>
-          <w:rFonts w:ascii="Varela Round" w:cs="Varela Round" w:eastAsia="Varela Round" w:hAnsi="Varela Round"/>
-        </w:rPr>
-      </w:pPr>
-      <w:r>
-        <w:rPr>
-          <w:rFonts w:ascii="Varela Round" w:cs="Varela Round" w:eastAsia="Varela Round" w:hAnsi="Varela Round"/>
-          <w:rtl w:val="0"/>
-        </w:rPr>
-        <w:t xml:space="preserve">Sobre los comentarios:</w:t>
-      </w:r>
-    </w:p>
-    <w:p>
-      <w:pPr>
+          <w:rFonts w:ascii="Varela Round" w:eastAsia="Varela Round" w:hAnsi="Varela Round" w:cs="Varela Round"/>
+        </w:rPr>
+      </w:pPr>
+      <w:r>
+        <w:rPr>
+          <w:rFonts w:ascii="Varela Round" w:eastAsia="Varela Round" w:hAnsi="Varela Round" w:cs="Varela Round"/>
+        </w:rPr>
+        <w:t>Sobre los comentarios:</w:t>
+      </w:r>
+    </w:p>
+    <w:p>
+      <w:pPr>
+        <w:pStyle w:val="normal0"/>
         <w:numPr>
           <w:ilvl w:val="0"/>
           <w:numId w:val="2"/>
         </w:numPr>
-        <w:ind w:left="720" w:hanging="360"/>
         <w:jc w:val="both"/>
         <w:rPr>
-          <w:rFonts w:ascii="Varela Round" w:cs="Varela Round" w:eastAsia="Varela Round" w:hAnsi="Varela Round"/>
-        </w:rPr>
-      </w:pPr>
-      <w:r>
-        <w:rPr>
-          <w:rFonts w:ascii="Varela Round" w:cs="Varela Round" w:eastAsia="Varela Round" w:hAnsi="Varela Round"/>
-          <w:rtl w:val="0"/>
-        </w:rPr>
-        <w:t xml:space="preserve">Cada bloque de código debe ser precedido por un comentario que explica la función de ese bloque, su propósito y los supuestos que ahí se utilizan</w:t>
+          <w:rFonts w:ascii="Varela Round" w:eastAsia="Varela Round" w:hAnsi="Varela Round" w:cs="Varela Round"/>
+        </w:rPr>
+      </w:pPr>
+      <w:r>
+        <w:rPr>
+          <w:rFonts w:ascii="Varela Round" w:eastAsia="Varela Round" w:hAnsi="Varela Round" w:cs="Varela Round"/>
+        </w:rPr>
+        <w:t>Cada bloque de código debe ser precedido por un comentario que explica la función de ese bloque, su propósito y los supuestos que ahí se utiliza</w:t>
+      </w:r>
+      <w:r>
+        <w:rPr>
+          <w:rFonts w:ascii="Varela Round" w:eastAsia="Varela Round" w:hAnsi="Varela Round" w:cs="Varela Round"/>
+        </w:rPr>
+        <w:t>n</w:t>
       </w:r>
     </w:p>
     <w:sectPr>
-      <w:headerReference r:id="rId6" w:type="default"/>
-      <w:headerReference r:id="rId7" w:type="first"/>
-      <w:footerReference r:id="rId8" w:type="first"/>
-      <w:pgSz w:h="16834" w:w="11909"/>
-      <w:pgMar w:bottom="1440" w:top="1440" w:left="1440" w:right="1440" w:header="0" w:footer="720"/>
+      <w:headerReference w:type="default" r:id="rId8"/>
+      <w:headerReference w:type="first" r:id="rId9"/>
+      <w:footerReference w:type="first" r:id="rId10"/>
+      <w:pgSz w:w="11909" w:h="16834"/>
+      <w:pgMar w:top="1440" w:right="1440" w:bottom="1440" w:left="1440" w:header="0" w:footer="720" w:gutter="0"/>
       <w:pgNumType w:start="1"/>
+      <w:cols w:space="708"/>
+      <w:titlePg/>
+      <w:docGrid w:linePitch="360"/>
     </w:sectPr>
   </w:body>
 </w:document>
 </file>
 
+<file path=word/endnotes.xml><?xml version="1.0" encoding="utf-8"?>
+<w:endnotes xmlns:ve="http://schemas.openxmlformats.org/markup-compatibility/2006" xmlns:o="urn:schemas-microsoft-com:office:office" xmlns:r="http://schemas.openxmlformats.org/officeDocument/2006/relationships" xmlns:m="http://schemas.openxmlformats.org/officeDocument/2006/math" xmlns:v="urn:schemas-microsoft-com:vml" xmlns:wp="http://schemas.openxmlformats.org/drawingml/2006/wordprocessingDrawing" xmlns:w10="urn:schemas-microsoft-com:office:word" xmlns:w="http://schemas.openxmlformats.org/wordprocessingml/2006/main" xmlns:wne="http://schemas.microsoft.com/office/word/2006/wordml">
+  <w:endnote w:type="separator" w:id="-1">
+    <w:p>
+      <w:pPr>
+        <w:spacing w:line="240" w:lineRule="auto"/>
+      </w:pPr>
+      <w:r>
+        <w:separator/>
+      </w:r>
+    </w:p>
+  </w:endnote>
+  <w:endnote w:type="continuationSeparator" w:id="0">
+    <w:p>
+      <w:pPr>
+        <w:spacing w:line="240" w:lineRule="auto"/>
+      </w:pPr>
+      <w:r>
+        <w:continuationSeparator/>
+      </w:r>
+    </w:p>
+  </w:endnote>
+</w:endnotes>
+</file>
+
 <file path=word/footer1.xml><?xml version="1.0" encoding="utf-8"?>
-<w:ftr xmlns:mc="http://schemas.openxmlformats.org/markup-compatibility/2006" xmlns:o="urn:schemas-microsoft-com:office:office" xmlns:r="http://schemas.openxmlformats.org/officeDocument/2006/relationships" xmlns:m="http://schemas.openxmlformats.org/officeDocument/2006/math" xmlns:v="urn:schemas-microsoft-com:vml" xmlns:wp="http://schemas.openxmlformats.org/drawingml/2006/wordprocessingDrawing" xmlns:w10="urn:schemas-microsoft-com:office:word" xmlns:w="http://schemas.openxmlformats.org/wordprocessingml/2006/main" xmlns:wne="http://schemas.microsoft.com/office/word/2006/wordml" xmlns:sl="http://schemas.openxmlformats.org/schemaLibrary/2006/main" xmlns:a="http://schemas.openxmlformats.org/drawingml/2006/main" xmlns:pic="http://schemas.openxmlformats.org/drawingml/2006/picture" xmlns:c="http://schemas.openxmlformats.org/drawingml/2006/chart" xmlns:lc="http://schemas.openxmlformats.org/drawingml/2006/lockedCanvas" xmlns:dgm="http://schemas.openxmlformats.org/drawingml/2006/diagram" xmlns:wps="http://schemas.microsoft.com/office/word/2010/wordprocessingShape" xmlns:wpg="http://schemas.microsoft.com/office/word/2010/wordprocessingGroup" xmlns:w14="http://schemas.microsoft.com/office/word/2010/wordml" xmlns:w15="http://schemas.microsoft.com/office/word/2012/wordml">
+<w:ftr xmlns:ve="http://schemas.openxmlformats.org/markup-compatibility/2006" xmlns:o="urn:schemas-microsoft-com:office:office" xmlns:r="http://schemas.openxmlformats.org/officeDocument/2006/relationships" xmlns:m="http://schemas.openxmlformats.org/officeDocument/2006/math" xmlns:v="urn:schemas-microsoft-com:vml" xmlns:wp="http://schemas.openxmlformats.org/drawingml/2006/wordprocessingDrawing" xmlns:w10="urn:schemas-microsoft-com:office:word" xmlns:w="http://schemas.openxmlformats.org/wordprocessingml/2006/main" xmlns:wne="http://schemas.microsoft.com/office/word/2006/wordml">
   <w:p>
     <w:pPr>
+      <w:pStyle w:val="normal0"/>
       <w:contextualSpacing w:val="0"/>
-      <w:rPr/>
     </w:pPr>
-    <w:r>
-      <w:rPr>
-        <w:rtl w:val="0"/>
-      </w:rPr>
-    </w:r>
   </w:p>
 </w:ftr>
 </file>
 
+<file path=word/footnotes.xml><?xml version="1.0" encoding="utf-8"?>
+<w:footnotes xmlns:ve="http://schemas.openxmlformats.org/markup-compatibility/2006" xmlns:o="urn:schemas-microsoft-com:office:office" xmlns:r="http://schemas.openxmlformats.org/officeDocument/2006/relationships" xmlns:m="http://schemas.openxmlformats.org/officeDocument/2006/math" xmlns:v="urn:schemas-microsoft-com:vml" xmlns:wp="http://schemas.openxmlformats.org/drawingml/2006/wordprocessingDrawing" xmlns:w10="urn:schemas-microsoft-com:office:word" xmlns:w="http://schemas.openxmlformats.org/wordprocessingml/2006/main" xmlns:wne="http://schemas.microsoft.com/office/word/2006/wordml">
+  <w:footnote w:type="separator" w:id="-1">
+    <w:p>
+      <w:pPr>
+        <w:spacing w:line="240" w:lineRule="auto"/>
+      </w:pPr>
+      <w:r>
+        <w:separator/>
+      </w:r>
+    </w:p>
+  </w:footnote>
+  <w:footnote w:type="continuationSeparator" w:id="0">
+    <w:p>
+      <w:pPr>
+        <w:spacing w:line="240" w:lineRule="auto"/>
+      </w:pPr>
+      <w:r>
+        <w:continuationSeparator/>
+      </w:r>
+    </w:p>
+  </w:footnote>
+</w:footnotes>
+</file>
+
 <file path=word/header1.xml><?xml version="1.0" encoding="utf-8"?>
-<w:hdr xmlns:mc="http://schemas.openxmlformats.org/markup-compatibility/2006" xmlns:o="urn:schemas-microsoft-com:office:office" xmlns:r="http://schemas.openxmlformats.org/officeDocument/2006/relationships" xmlns:m="http://schemas.openxmlformats.org/officeDocument/2006/math" xmlns:v="urn:schemas-microsoft-com:vml" xmlns:wp="http://schemas.openxmlformats.org/drawingml/2006/wordprocessingDrawing" xmlns:w10="urn:schemas-microsoft-com:office:word" xmlns:w="http://schemas.openxmlformats.org/wordprocessingml/2006/main" xmlns:wne="http://schemas.microsoft.com/office/word/2006/wordml" xmlns:sl="http://schemas.openxmlformats.org/schemaLibrary/2006/main" xmlns:a="http://schemas.openxmlformats.org/drawingml/2006/main" xmlns:pic="http://schemas.openxmlformats.org/drawingml/2006/picture" xmlns:c="http://schemas.openxmlformats.org/drawingml/2006/chart" xmlns:lc="http://schemas.openxmlformats.org/drawingml/2006/lockedCanvas" xmlns:dgm="http://schemas.openxmlformats.org/drawingml/2006/diagram" xmlns:wps="http://schemas.microsoft.com/office/word/2010/wordprocessingShape" xmlns:wpg="http://schemas.microsoft.com/office/word/2010/wordprocessingGroup" xmlns:w14="http://schemas.microsoft.com/office/word/2010/wordml" xmlns:w15="http://schemas.microsoft.com/office/word/2012/wordml">
+<w:hdr xmlns:ve="http://schemas.openxmlformats.org/markup-compatibility/2006" xmlns:o="urn:schemas-microsoft-com:office:office" xmlns:r="http://schemas.openxmlformats.org/officeDocument/2006/relationships" xmlns:m="http://schemas.openxmlformats.org/officeDocument/2006/math" xmlns:v="urn:schemas-microsoft-com:vml" xmlns:wp="http://schemas.openxmlformats.org/drawingml/2006/wordprocessingDrawing" xmlns:w10="urn:schemas-microsoft-com:office:word" xmlns:w="http://schemas.openxmlformats.org/wordprocessingml/2006/main" xmlns:wne="http://schemas.microsoft.com/office/word/2006/wordml">
   <w:p>
     <w:pPr>
+      <w:pStyle w:val="normal0"/>
       <w:contextualSpacing w:val="0"/>
       <w:rPr>
-        <w:rFonts w:ascii="Varela Round" w:cs="Varela Round" w:eastAsia="Varela Round" w:hAnsi="Varela Round"/>
+        <w:rFonts w:ascii="Varela Round" w:eastAsia="Varela Round" w:hAnsi="Varela Round" w:cs="Varela Round"/>
+      </w:rPr>
+    </w:pPr>
+  </w:p>
+  <w:p>
+    <w:pPr>
+      <w:pStyle w:val="normal0"/>
+      <w:contextualSpacing w:val="0"/>
+      <w:rPr>
+        <w:rFonts w:ascii="Varela Round" w:eastAsia="Varela Round" w:hAnsi="Varela Round" w:cs="Varela Round"/>
       </w:rPr>
     </w:pPr>
     <w:r>
       <w:rPr>
-        <w:rFonts w:ascii="Varela Round" w:cs="Varela Round" w:eastAsia="Varela Round" w:hAnsi="Varela Round"/>
-        <w:rtl w:val="0"/>
-      </w:rPr>
-      <w:t xml:space="preserve">Universidad Tecnológica Nacional – Facultad Regional Córdoba</w:t>
+        <w:rFonts w:ascii="Varela Round" w:eastAsia="Varela Round" w:hAnsi="Varela Round" w:cs="Varela Round"/>
+      </w:rPr>
+      <w:t>Universidad Tecnológica Nacional – Facultad Regional Córdoba</w:t>
     </w:r>
     <w:r>
+      <w:rPr>
+        <w:noProof/>
+        <w:lang w:val="es-AR"/>
+      </w:rPr>
       <w:drawing>
-        <wp:anchor allowOverlap="1" behindDoc="0" distB="0" distT="0" distL="0" distR="0" hidden="0" layoutInCell="1" locked="0" relativeHeight="0" simplePos="0">
+        <wp:anchor distT="0" distB="0" distL="0" distR="0" simplePos="0" relativeHeight="251658240" behindDoc="0" locked="0" layoutInCell="1" allowOverlap="1">
           <wp:simplePos x="0" y="0"/>
           <wp:positionH relativeFrom="margin">
             <wp:posOffset>-781049</wp:posOffset>
@@ -1497,19 +1634,20 @@
             <wp:posOffset>47625</wp:posOffset>
           </wp:positionV>
           <wp:extent cx="352425" cy="352425"/>
-          <wp:effectExtent b="0" l="0" r="0" t="0"/>
-          <wp:wrapSquare wrapText="bothSides" distB="0" distT="0" distL="0" distR="0"/>
-          <wp:docPr descr="F:\Documentos\Agus\FACULTAD\LogoUTN_nvgsb.png" id="1" name="image1.png"/>
-          <a:graphic>
+          <wp:effectExtent l="0" t="0" r="0" b="0"/>
+          <wp:wrapSquare wrapText="bothSides" distT="0" distB="0" distL="0" distR="0"/>
+          <wp:docPr id="1" name="image1.png" descr="F:\Documentos\Agus\FACULTAD\LogoUTN_nvgsb.png"/>
+          <wp:cNvGraphicFramePr/>
+          <a:graphic xmlns:a="http://schemas.openxmlformats.org/drawingml/2006/main">
             <a:graphicData uri="http://schemas.openxmlformats.org/drawingml/2006/picture">
-              <pic:pic>
+              <pic:pic xmlns:pic="http://schemas.openxmlformats.org/drawingml/2006/picture">
                 <pic:nvPicPr>
-                  <pic:cNvPr descr="F:\Documentos\Agus\FACULTAD\LogoUTN_nvgsb.png" id="0" name="image1.png"/>
+                  <pic:cNvPr id="0" name="image1.png" descr="F:\Documentos\Agus\FACULTAD\LogoUTN_nvgsb.png"/>
                   <pic:cNvPicPr preferRelativeResize="0"/>
                 </pic:nvPicPr>
                 <pic:blipFill>
                   <a:blip r:embed="rId1"/>
-                  <a:srcRect b="0" l="0" r="0" t="0"/>
+                  <a:srcRect/>
                   <a:stretch>
                     <a:fillRect/>
                   </a:stretch>
@@ -1519,7 +1657,9 @@
                     <a:off x="0" y="0"/>
                     <a:ext cx="352425" cy="352425"/>
                   </a:xfrm>
-                  <a:prstGeom prst="rect"/>
+                  <a:prstGeom prst="rect">
+                    <a:avLst/>
+                  </a:prstGeom>
                   <a:ln/>
                 </pic:spPr>
               </pic:pic>
@@ -1531,59 +1671,165 @@
   </w:p>
   <w:p>
     <w:pPr>
+      <w:pStyle w:val="normal0"/>
       <w:contextualSpacing w:val="0"/>
       <w:rPr>
-        <w:rFonts w:ascii="Varela Round" w:cs="Varela Round" w:eastAsia="Varela Round" w:hAnsi="Varela Round"/>
+        <w:rFonts w:ascii="Varela Round" w:eastAsia="Varela Round" w:hAnsi="Varela Round" w:cs="Varela Round"/>
       </w:rPr>
     </w:pPr>
     <w:r>
       <w:rPr>
-        <w:rFonts w:ascii="Varela Round" w:cs="Varela Round" w:eastAsia="Varela Round" w:hAnsi="Varela Round"/>
-        <w:rtl w:val="0"/>
-      </w:rPr>
-      <w:t xml:space="preserve">Ingeniería en Sistemas en Información</w:t>
+        <w:rFonts w:ascii="Varela Round" w:eastAsia="Varela Round" w:hAnsi="Varela Round" w:cs="Varela Round"/>
+      </w:rPr>
+      <w:t>Ingeniería en Sistemas en Información</w:t>
     </w:r>
   </w:p>
   <w:p>
     <w:pPr>
+      <w:pStyle w:val="normal0"/>
       <w:contextualSpacing w:val="0"/>
-      <w:rPr/>
     </w:pPr>
-    <w:r>
-      <w:rPr>
-        <w:rtl w:val="0"/>
-      </w:rPr>
-    </w:r>
   </w:p>
 </w:hdr>
 </file>
 
 <file path=word/header2.xml><?xml version="1.0" encoding="utf-8"?>
-<w:hdr xmlns:mc="http://schemas.openxmlformats.org/markup-compatibility/2006" xmlns:o="urn:schemas-microsoft-com:office:office" xmlns:r="http://schemas.openxmlformats.org/officeDocument/2006/relationships" xmlns:m="http://schemas.openxmlformats.org/officeDocument/2006/math" xmlns:v="urn:schemas-microsoft-com:vml" xmlns:wp="http://schemas.openxmlformats.org/drawingml/2006/wordprocessingDrawing" xmlns:w10="urn:schemas-microsoft-com:office:word" xmlns:w="http://schemas.openxmlformats.org/wordprocessingml/2006/main" xmlns:wne="http://schemas.microsoft.com/office/word/2006/wordml" xmlns:sl="http://schemas.openxmlformats.org/schemaLibrary/2006/main" xmlns:a="http://schemas.openxmlformats.org/drawingml/2006/main" xmlns:pic="http://schemas.openxmlformats.org/drawingml/2006/picture" xmlns:c="http://schemas.openxmlformats.org/drawingml/2006/chart" xmlns:lc="http://schemas.openxmlformats.org/drawingml/2006/lockedCanvas" xmlns:dgm="http://schemas.openxmlformats.org/drawingml/2006/diagram" xmlns:wps="http://schemas.microsoft.com/office/word/2010/wordprocessingShape" xmlns:wpg="http://schemas.microsoft.com/office/word/2010/wordprocessingGroup" xmlns:w14="http://schemas.microsoft.com/office/word/2010/wordml" xmlns:w15="http://schemas.microsoft.com/office/word/2012/wordml">
+<w:hdr xmlns:ve="http://schemas.openxmlformats.org/markup-compatibility/2006" xmlns:o="urn:schemas-microsoft-com:office:office" xmlns:r="http://schemas.openxmlformats.org/officeDocument/2006/relationships" xmlns:m="http://schemas.openxmlformats.org/officeDocument/2006/math" xmlns:v="urn:schemas-microsoft-com:vml" xmlns:wp="http://schemas.openxmlformats.org/drawingml/2006/wordprocessingDrawing" xmlns:w10="urn:schemas-microsoft-com:office:word" xmlns:w="http://schemas.openxmlformats.org/wordprocessingml/2006/main" xmlns:wne="http://schemas.microsoft.com/office/word/2006/wordml">
   <w:p>
     <w:pPr>
+      <w:pStyle w:val="normal0"/>
       <w:contextualSpacing w:val="0"/>
-      <w:rPr/>
     </w:pPr>
-    <w:r>
-      <w:rPr>
-        <w:rtl w:val="0"/>
-      </w:rPr>
-    </w:r>
   </w:p>
 </w:hdr>
 </file>
 
 <file path=word/numbering.xml><?xml version="1.0" encoding="utf-8"?>
-<w:numbering xmlns:mc="http://schemas.openxmlformats.org/markup-compatibility/2006" xmlns:o="urn:schemas-microsoft-com:office:office" xmlns:r="http://schemas.openxmlformats.org/officeDocument/2006/relationships" xmlns:m="http://schemas.openxmlformats.org/officeDocument/2006/math" xmlns:v="urn:schemas-microsoft-com:vml" xmlns:wp="http://schemas.openxmlformats.org/drawingml/2006/wordprocessingDrawing" xmlns:w10="urn:schemas-microsoft-com:office:word" xmlns:w="http://schemas.openxmlformats.org/wordprocessingml/2006/main" xmlns:wne="http://schemas.microsoft.com/office/word/2006/wordml" xmlns:sl="http://schemas.openxmlformats.org/schemaLibrary/2006/main" xmlns:a="http://schemas.openxmlformats.org/drawingml/2006/main" xmlns:pic="http://schemas.openxmlformats.org/drawingml/2006/picture" xmlns:c="http://schemas.openxmlformats.org/drawingml/2006/chart" xmlns:lc="http://schemas.openxmlformats.org/drawingml/2006/lockedCanvas" xmlns:dgm="http://schemas.openxmlformats.org/drawingml/2006/diagram" xmlns:wps="http://schemas.microsoft.com/office/word/2010/wordprocessingShape" xmlns:wpg="http://schemas.microsoft.com/office/word/2010/wordprocessingGroup" xmlns:w14="http://schemas.microsoft.com/office/word/2010/wordml" xmlns:w15="http://schemas.microsoft.com/office/word/2012/wordml">
+<w:numbering xmlns:ve="http://schemas.openxmlformats.org/markup-compatibility/2006" xmlns:o="urn:schemas-microsoft-com:office:office" xmlns:r="http://schemas.openxmlformats.org/officeDocument/2006/relationships" xmlns:m="http://schemas.openxmlformats.org/officeDocument/2006/math" xmlns:v="urn:schemas-microsoft-com:vml" xmlns:wp="http://schemas.openxmlformats.org/drawingml/2006/wordprocessingDrawing" xmlns:w10="urn:schemas-microsoft-com:office:word" xmlns:w="http://schemas.openxmlformats.org/wordprocessingml/2006/main" xmlns:wne="http://schemas.microsoft.com/office/word/2006/wordml">
+  <w:abstractNum w:abstractNumId="0">
+    <w:nsid w:val="2C091B69"/>
+    <w:multiLevelType w:val="multilevel"/>
+    <w:tmpl w:val="87067146"/>
+    <w:lvl w:ilvl="0">
+      <w:start w:val="1"/>
+      <w:numFmt w:val="bullet"/>
+      <w:lvlText w:val="●"/>
+      <w:lvlJc w:val="left"/>
+      <w:pPr>
+        <w:ind w:left="720" w:hanging="360"/>
+      </w:pPr>
+      <w:rPr>
+        <w:u w:val="none"/>
+      </w:rPr>
+    </w:lvl>
+    <w:lvl w:ilvl="1">
+      <w:start w:val="1"/>
+      <w:numFmt w:val="bullet"/>
+      <w:lvlText w:val="○"/>
+      <w:lvlJc w:val="left"/>
+      <w:pPr>
+        <w:ind w:left="1440" w:hanging="360"/>
+      </w:pPr>
+      <w:rPr>
+        <w:u w:val="none"/>
+      </w:rPr>
+    </w:lvl>
+    <w:lvl w:ilvl="2">
+      <w:start w:val="1"/>
+      <w:numFmt w:val="bullet"/>
+      <w:lvlText w:val="■"/>
+      <w:lvlJc w:val="left"/>
+      <w:pPr>
+        <w:ind w:left="2160" w:hanging="360"/>
+      </w:pPr>
+      <w:rPr>
+        <w:u w:val="none"/>
+      </w:rPr>
+    </w:lvl>
+    <w:lvl w:ilvl="3">
+      <w:start w:val="1"/>
+      <w:numFmt w:val="bullet"/>
+      <w:lvlText w:val="●"/>
+      <w:lvlJc w:val="left"/>
+      <w:pPr>
+        <w:ind w:left="2880" w:hanging="360"/>
+      </w:pPr>
+      <w:rPr>
+        <w:u w:val="none"/>
+      </w:rPr>
+    </w:lvl>
+    <w:lvl w:ilvl="4">
+      <w:start w:val="1"/>
+      <w:numFmt w:val="bullet"/>
+      <w:lvlText w:val="○"/>
+      <w:lvlJc w:val="left"/>
+      <w:pPr>
+        <w:ind w:left="3600" w:hanging="360"/>
+      </w:pPr>
+      <w:rPr>
+        <w:u w:val="none"/>
+      </w:rPr>
+    </w:lvl>
+    <w:lvl w:ilvl="5">
+      <w:start w:val="1"/>
+      <w:numFmt w:val="bullet"/>
+      <w:lvlText w:val="■"/>
+      <w:lvlJc w:val="left"/>
+      <w:pPr>
+        <w:ind w:left="4320" w:hanging="360"/>
+      </w:pPr>
+      <w:rPr>
+        <w:u w:val="none"/>
+      </w:rPr>
+    </w:lvl>
+    <w:lvl w:ilvl="6">
+      <w:start w:val="1"/>
+      <w:numFmt w:val="bullet"/>
+      <w:lvlText w:val="●"/>
+      <w:lvlJc w:val="left"/>
+      <w:pPr>
+        <w:ind w:left="5040" w:hanging="360"/>
+      </w:pPr>
+      <w:rPr>
+        <w:u w:val="none"/>
+      </w:rPr>
+    </w:lvl>
+    <w:lvl w:ilvl="7">
+      <w:start w:val="1"/>
+      <w:numFmt w:val="bullet"/>
+      <w:lvlText w:val="○"/>
+      <w:lvlJc w:val="left"/>
+      <w:pPr>
+        <w:ind w:left="5760" w:hanging="360"/>
+      </w:pPr>
+      <w:rPr>
+        <w:u w:val="none"/>
+      </w:rPr>
+    </w:lvl>
+    <w:lvl w:ilvl="8">
+      <w:start w:val="1"/>
+      <w:numFmt w:val="bullet"/>
+      <w:lvlText w:val="■"/>
+      <w:lvlJc w:val="left"/>
+      <w:pPr>
+        <w:ind w:left="6480" w:hanging="360"/>
+      </w:pPr>
+      <w:rPr>
+        <w:u w:val="none"/>
+      </w:rPr>
+    </w:lvl>
+  </w:abstractNum>
   <w:abstractNum w:abstractNumId="1">
+    <w:nsid w:val="527230C5"/>
+    <w:multiLevelType w:val="multilevel"/>
+    <w:tmpl w:val="4252C346"/>
     <w:lvl w:ilvl="0">
       <w:start w:val="1"/>
       <w:numFmt w:val="bullet"/>
       <w:lvlText w:val="●"/>
       <w:lvlJc w:val="left"/>
       <w:pPr>
-        <w:ind w:left="720" w:hanging="360"/>
+        <w:ind w:left="1440" w:hanging="360"/>
       </w:pPr>
       <w:rPr>
         <w:u w:val="none"/>
@@ -1595,7 +1841,7 @@
       <w:lvlText w:val="○"/>
       <w:lvlJc w:val="left"/>
       <w:pPr>
-        <w:ind w:left="1440" w:hanging="360"/>
+        <w:ind w:left="2160" w:hanging="360"/>
       </w:pPr>
       <w:rPr>
         <w:u w:val="none"/>
@@ -1607,7 +1853,7 @@
       <w:lvlText w:val="■"/>
       <w:lvlJc w:val="left"/>
       <w:pPr>
-        <w:ind w:left="2160" w:hanging="360"/>
+        <w:ind w:left="2880" w:hanging="360"/>
       </w:pPr>
       <w:rPr>
         <w:u w:val="none"/>
@@ -1619,7 +1865,7 @@
       <w:lvlText w:val="●"/>
       <w:lvlJc w:val="left"/>
       <w:pPr>
-        <w:ind w:left="2880" w:hanging="360"/>
+        <w:ind w:left="3600" w:hanging="360"/>
       </w:pPr>
       <w:rPr>
         <w:u w:val="none"/>
@@ -1631,7 +1877,7 @@
       <w:lvlText w:val="○"/>
       <w:lvlJc w:val="left"/>
       <w:pPr>
-        <w:ind w:left="3600" w:hanging="360"/>
+        <w:ind w:left="4320" w:hanging="360"/>
       </w:pPr>
       <w:rPr>
         <w:u w:val="none"/>
@@ -1643,7 +1889,7 @@
       <w:lvlText w:val="■"/>
       <w:lvlJc w:val="left"/>
       <w:pPr>
-        <w:ind w:left="4320" w:hanging="360"/>
+        <w:ind w:left="5040" w:hanging="360"/>
       </w:pPr>
       <w:rPr>
         <w:u w:val="none"/>
@@ -1655,7 +1901,7 @@
       <w:lvlText w:val="●"/>
       <w:lvlJc w:val="left"/>
       <w:pPr>
-        <w:ind w:left="5040" w:hanging="360"/>
+        <w:ind w:left="5760" w:hanging="360"/>
       </w:pPr>
       <w:rPr>
         <w:u w:val="none"/>
@@ -1667,7 +1913,7 @@
       <w:lvlText w:val="○"/>
       <w:lvlJc w:val="left"/>
       <w:pPr>
-        <w:ind w:left="5760" w:hanging="360"/>
+        <w:ind w:left="6480" w:hanging="360"/>
       </w:pPr>
       <w:rPr>
         <w:u w:val="none"/>
@@ -1679,7 +1925,7 @@
       <w:lvlText w:val="■"/>
       <w:lvlJc w:val="left"/>
       <w:pPr>
-        <w:ind w:left="6480" w:hanging="360"/>
+        <w:ind w:left="7200" w:hanging="360"/>
       </w:pPr>
       <w:rPr>
         <w:u w:val="none"/>
@@ -1687,6 +1933,9 @@
     </w:lvl>
   </w:abstractNum>
   <w:abstractNum w:abstractNumId="2">
+    <w:nsid w:val="77694D73"/>
+    <w:multiLevelType w:val="multilevel"/>
+    <w:tmpl w:val="0CF42EC4"/>
     <w:lvl w:ilvl="0">
       <w:start w:val="1"/>
       <w:numFmt w:val="bullet"/>
@@ -1797,6 +2046,9 @@
     </w:lvl>
   </w:abstractNum>
   <w:abstractNum w:abstractNumId="3">
+    <w:nsid w:val="78CB59D9"/>
+    <w:multiLevelType w:val="multilevel"/>
+    <w:tmpl w:val="49802100"/>
     <w:lvl w:ilvl="0">
       <w:start w:val="1"/>
       <w:numFmt w:val="bullet"/>
@@ -1907,116 +2159,9 @@
     </w:lvl>
   </w:abstractNum>
   <w:abstractNum w:abstractNumId="4">
-    <w:lvl w:ilvl="0">
-      <w:start w:val="1"/>
-      <w:numFmt w:val="bullet"/>
-      <w:lvlText w:val="●"/>
-      <w:lvlJc w:val="left"/>
-      <w:pPr>
-        <w:ind w:left="1440" w:hanging="360"/>
-      </w:pPr>
-      <w:rPr>
-        <w:u w:val="none"/>
-      </w:rPr>
-    </w:lvl>
-    <w:lvl w:ilvl="1">
-      <w:start w:val="1"/>
-      <w:numFmt w:val="bullet"/>
-      <w:lvlText w:val="○"/>
-      <w:lvlJc w:val="left"/>
-      <w:pPr>
-        <w:ind w:left="2160" w:hanging="360"/>
-      </w:pPr>
-      <w:rPr>
-        <w:u w:val="none"/>
-      </w:rPr>
-    </w:lvl>
-    <w:lvl w:ilvl="2">
-      <w:start w:val="1"/>
-      <w:numFmt w:val="bullet"/>
-      <w:lvlText w:val="■"/>
-      <w:lvlJc w:val="left"/>
-      <w:pPr>
-        <w:ind w:left="2880" w:hanging="360"/>
-      </w:pPr>
-      <w:rPr>
-        <w:u w:val="none"/>
-      </w:rPr>
-    </w:lvl>
-    <w:lvl w:ilvl="3">
-      <w:start w:val="1"/>
-      <w:numFmt w:val="bullet"/>
-      <w:lvlText w:val="●"/>
-      <w:lvlJc w:val="left"/>
-      <w:pPr>
-        <w:ind w:left="3600" w:hanging="360"/>
-      </w:pPr>
-      <w:rPr>
-        <w:u w:val="none"/>
-      </w:rPr>
-    </w:lvl>
-    <w:lvl w:ilvl="4">
-      <w:start w:val="1"/>
-      <w:numFmt w:val="bullet"/>
-      <w:lvlText w:val="○"/>
-      <w:lvlJc w:val="left"/>
-      <w:pPr>
-        <w:ind w:left="4320" w:hanging="360"/>
-      </w:pPr>
-      <w:rPr>
-        <w:u w:val="none"/>
-      </w:rPr>
-    </w:lvl>
-    <w:lvl w:ilvl="5">
-      <w:start w:val="1"/>
-      <w:numFmt w:val="bullet"/>
-      <w:lvlText w:val="■"/>
-      <w:lvlJc w:val="left"/>
-      <w:pPr>
-        <w:ind w:left="5040" w:hanging="360"/>
-      </w:pPr>
-      <w:rPr>
-        <w:u w:val="none"/>
-      </w:rPr>
-    </w:lvl>
-    <w:lvl w:ilvl="6">
-      <w:start w:val="1"/>
-      <w:numFmt w:val="bullet"/>
-      <w:lvlText w:val="●"/>
-      <w:lvlJc w:val="left"/>
-      <w:pPr>
-        <w:ind w:left="5760" w:hanging="360"/>
-      </w:pPr>
-      <w:rPr>
-        <w:u w:val="none"/>
-      </w:rPr>
-    </w:lvl>
-    <w:lvl w:ilvl="7">
-      <w:start w:val="1"/>
-      <w:numFmt w:val="bullet"/>
-      <w:lvlText w:val="○"/>
-      <w:lvlJc w:val="left"/>
-      <w:pPr>
-        <w:ind w:left="6480" w:hanging="360"/>
-      </w:pPr>
-      <w:rPr>
-        <w:u w:val="none"/>
-      </w:rPr>
-    </w:lvl>
-    <w:lvl w:ilvl="8">
-      <w:start w:val="1"/>
-      <w:numFmt w:val="bullet"/>
-      <w:lvlText w:val="■"/>
-      <w:lvlJc w:val="left"/>
-      <w:pPr>
-        <w:ind w:left="7200" w:hanging="360"/>
-      </w:pPr>
-      <w:rPr>
-        <w:u w:val="none"/>
-      </w:rPr>
-    </w:lvl>
-  </w:abstractNum>
-  <w:abstractNum w:abstractNumId="5">
+    <w:nsid w:val="79E22B64"/>
+    <w:multiLevelType w:val="multilevel"/>
+    <w:tmpl w:val="8F56484A"/>
     <w:lvl w:ilvl="0">
       <w:start w:val="1"/>
       <w:numFmt w:val="bullet"/>
@@ -2127,100 +2272,243 @@
     </w:lvl>
   </w:abstractNum>
   <w:num w:numId="1">
+    <w:abstractNumId w:val="3"/>
+  </w:num>
+  <w:num w:numId="2">
+    <w:abstractNumId w:val="0"/>
+  </w:num>
+  <w:num w:numId="3">
+    <w:abstractNumId w:val="2"/>
+  </w:num>
+  <w:num w:numId="4">
     <w:abstractNumId w:val="1"/>
   </w:num>
-  <w:num w:numId="2">
-    <w:abstractNumId w:val="2"/>
-  </w:num>
-  <w:num w:numId="3">
-    <w:abstractNumId w:val="3"/>
-  </w:num>
-  <w:num w:numId="4">
+  <w:num w:numId="5">
     <w:abstractNumId w:val="4"/>
-  </w:num>
-  <w:num w:numId="5">
-    <w:abstractNumId w:val="5"/>
   </w:num>
 </w:numbering>
 </file>
 
 <file path=word/styles.xml><?xml version="1.0" encoding="utf-8"?>
-<w:styles xmlns:mc="http://schemas.openxmlformats.org/markup-compatibility/2006" xmlns:o="urn:schemas-microsoft-com:office:office" xmlns:r="http://schemas.openxmlformats.org/officeDocument/2006/relationships" xmlns:m="http://schemas.openxmlformats.org/officeDocument/2006/math" xmlns:v="urn:schemas-microsoft-com:vml" xmlns:wp="http://schemas.openxmlformats.org/drawingml/2006/wordprocessingDrawing" xmlns:w10="urn:schemas-microsoft-com:office:word" xmlns:w="http://schemas.openxmlformats.org/wordprocessingml/2006/main" xmlns:wne="http://schemas.microsoft.com/office/word/2006/wordml" xmlns:sl="http://schemas.openxmlformats.org/schemaLibrary/2006/main" xmlns:a="http://schemas.openxmlformats.org/drawingml/2006/main" xmlns:pic="http://schemas.openxmlformats.org/drawingml/2006/picture" xmlns:c="http://schemas.openxmlformats.org/drawingml/2006/chart" xmlns:lc="http://schemas.openxmlformats.org/drawingml/2006/lockedCanvas" xmlns:dgm="http://schemas.openxmlformats.org/drawingml/2006/diagram" xmlns:wps="http://schemas.microsoft.com/office/word/2010/wordprocessingShape" xmlns:wpg="http://schemas.microsoft.com/office/word/2010/wordprocessingGroup" xmlns:w14="http://schemas.microsoft.com/office/word/2010/wordml" xmlns:w15="http://schemas.microsoft.com/office/word/2012/wordml">
+<w:styles xmlns:r="http://schemas.openxmlformats.org/officeDocument/2006/relationships" xmlns:w="http://schemas.openxmlformats.org/wordprocessingml/2006/main">
   <w:docDefaults>
     <w:rPrDefault>
       <w:rPr>
-        <w:rFonts w:ascii="Arial" w:cs="Arial" w:eastAsia="Arial" w:hAnsi="Arial"/>
+        <w:rFonts w:ascii="Arial" w:eastAsia="Arial" w:hAnsi="Arial" w:cs="Arial"/>
         <w:sz w:val="22"/>
         <w:szCs w:val="22"/>
-        <w:lang w:val="es"/>
+        <w:lang w:eastAsia="es-AR" w:bidi="ar-SA"/>
       </w:rPr>
     </w:rPrDefault>
     <w:pPrDefault>
       <w:pPr>
         <w:spacing w:line="276" w:lineRule="auto"/>
-        <w:contextualSpacing w:val="1"/>
+        <w:contextualSpacing/>
       </w:pPr>
     </w:pPrDefault>
   </w:docDefaults>
-  <w:style w:type="paragraph" w:styleId="Normal" w:default="1">
-    <w:name w:val="normal"/>
+  <w:latentStyles w:defLockedState="0" w:defUIPriority="99" w:defSemiHidden="1" w:defUnhideWhenUsed="1" w:defQFormat="0" w:count="267">
+    <w:lsdException w:name="Normal" w:semiHidden="0" w:uiPriority="0" w:unhideWhenUsed="0" w:qFormat="1"/>
+    <w:lsdException w:name="heading 1" w:semiHidden="0" w:uiPriority="9" w:unhideWhenUsed="0" w:qFormat="1"/>
+    <w:lsdException w:name="heading 2" w:uiPriority="9" w:qFormat="1"/>
+    <w:lsdException w:name="heading 3" w:uiPriority="9" w:qFormat="1"/>
+    <w:lsdException w:name="heading 4" w:uiPriority="9" w:qFormat="1"/>
+    <w:lsdException w:name="heading 5" w:uiPriority="9" w:qFormat="1"/>
+    <w:lsdException w:name="heading 6" w:uiPriority="9" w:qFormat="1"/>
+    <w:lsdException w:name="heading 7" w:uiPriority="9" w:qFormat="1"/>
+    <w:lsdException w:name="heading 8" w:uiPriority="9" w:qFormat="1"/>
+    <w:lsdException w:name="heading 9" w:uiPriority="9" w:qFormat="1"/>
+    <w:lsdException w:name="toc 1" w:uiPriority="39"/>
+    <w:lsdException w:name="toc 2" w:uiPriority="39"/>
+    <w:lsdException w:name="toc 3" w:uiPriority="39"/>
+    <w:lsdException w:name="toc 4" w:uiPriority="39"/>
+    <w:lsdException w:name="toc 5" w:uiPriority="39"/>
+    <w:lsdException w:name="toc 6" w:uiPriority="39"/>
+    <w:lsdException w:name="toc 7" w:uiPriority="39"/>
+    <w:lsdException w:name="toc 8" w:uiPriority="39"/>
+    <w:lsdException w:name="toc 9" w:uiPriority="39"/>
+    <w:lsdException w:name="caption" w:uiPriority="35" w:qFormat="1"/>
+    <w:lsdException w:name="Title" w:semiHidden="0" w:uiPriority="10" w:unhideWhenUsed="0" w:qFormat="1"/>
+    <w:lsdException w:name="Default Paragraph Font" w:uiPriority="1"/>
+    <w:lsdException w:name="Subtitle" w:semiHidden="0" w:uiPriority="11" w:unhideWhenUsed="0" w:qFormat="1"/>
+    <w:lsdException w:name="Strong" w:semiHidden="0" w:uiPriority="22" w:unhideWhenUsed="0" w:qFormat="1"/>
+    <w:lsdException w:name="Emphasis" w:semiHidden="0" w:uiPriority="20" w:unhideWhenUsed="0" w:qFormat="1"/>
+    <w:lsdException w:name="Table Grid" w:semiHidden="0" w:uiPriority="59" w:unhideWhenUsed="0"/>
+    <w:lsdException w:name="Placeholder Text" w:unhideWhenUsed="0"/>
+    <w:lsdException w:name="No Spacing" w:semiHidden="0" w:uiPriority="1" w:unhideWhenUsed="0" w:qFormat="1"/>
+    <w:lsdException w:name="Light Shading" w:semiHidden="0" w:uiPriority="60" w:unhideWhenUsed="0"/>
+    <w:lsdException w:name="Light List" w:semiHidden="0" w:uiPriority="61" w:unhideWhenUsed="0"/>
+    <w:lsdException w:name="Light Grid" w:semiHidden="0" w:uiPriority="62" w:unhideWhenUsed="0"/>
+    <w:lsdException w:name="Medium Shading 1" w:semiHidden="0" w:uiPriority="63" w:unhideWhenUsed="0"/>
+    <w:lsdException w:name="Medium Shading 2" w:semiHidden="0" w:uiPriority="64" w:unhideWhenUsed="0"/>
+    <w:lsdException w:name="Medium List 1" w:semiHidden="0" w:uiPriority="65" w:unhideWhenUsed="0"/>
+    <w:lsdException w:name="Medium List 2" w:semiHidden="0" w:uiPriority="66" w:unhideWhenUsed="0"/>
+    <w:lsdException w:name="Medium Grid 1" w:semiHidden="0" w:uiPriority="67" w:unhideWhenUsed="0"/>
+    <w:lsdException w:name="Medium Grid 2" w:semiHidden="0" w:uiPriority="68" w:unhideWhenUsed="0"/>
+    <w:lsdException w:name="Medium Grid 3" w:semiHidden="0" w:uiPriority="69" w:unhideWhenUsed="0"/>
+    <w:lsdException w:name="Dark List" w:semiHidden="0" w:uiPriority="70" w:unhideWhenUsed="0"/>
+    <w:lsdException w:name="Colorful Shading" w:semiHidden="0" w:uiPriority="71" w:unhideWhenUsed="0"/>
+    <w:lsdException w:name="Colorful List" w:semiHidden="0" w:uiPriority="72" w:unhideWhenUsed="0"/>
+    <w:lsdException w:name="Colorful Grid" w:semiHidden="0" w:uiPriority="73" w:unhideWhenUsed="0"/>
+    <w:lsdException w:name="Light Shading Accent 1" w:semiHidden="0" w:uiPriority="60" w:unhideWhenUsed="0"/>
+    <w:lsdException w:name="Light List Accent 1" w:semiHidden="0" w:uiPriority="61" w:unhideWhenUsed="0"/>
+    <w:lsdException w:name="Light Grid Accent 1" w:semiHidden="0" w:uiPriority="62" w:unhideWhenUsed="0"/>
+    <w:lsdException w:name="Medium Shading 1 Accent 1" w:semiHidden="0" w:uiPriority="63" w:unhideWhenUsed="0"/>
+    <w:lsdException w:name="Medium Shading 2 Accent 1" w:semiHidden="0" w:uiPriority="64" w:unhideWhenUsed="0"/>
+    <w:lsdException w:name="Medium List 1 Accent 1" w:semiHidden="0" w:uiPriority="65" w:unhideWhenUsed="0"/>
+    <w:lsdException w:name="Revision" w:unhideWhenUsed="0"/>
+    <w:lsdException w:name="List Paragraph" w:semiHidden="0" w:uiPriority="34" w:unhideWhenUsed="0" w:qFormat="1"/>
+    <w:lsdException w:name="Quote" w:semiHidden="0" w:uiPriority="29" w:unhideWhenUsed="0" w:qFormat="1"/>
+    <w:lsdException w:name="Intense Quote" w:semiHidden="0" w:uiPriority="30" w:unhideWhenUsed="0" w:qFormat="1"/>
+    <w:lsdException w:name="Medium List 2 Accent 1" w:semiHidden="0" w:uiPriority="66" w:unhideWhenUsed="0"/>
+    <w:lsdException w:name="Medium Grid 1 Accent 1" w:semiHidden="0" w:uiPriority="67" w:unhideWhenUsed="0"/>
+    <w:lsdException w:name="Medium Grid 2 Accent 1" w:semiHidden="0" w:uiPriority="68" w:unhideWhenUsed="0"/>
+    <w:lsdException w:name="Medium Grid 3 Accent 1" w:semiHidden="0" w:uiPriority="69" w:unhideWhenUsed="0"/>
+    <w:lsdException w:name="Dark List Accent 1" w:semiHidden="0" w:uiPriority="70" w:unhideWhenUsed="0"/>
+    <w:lsdException w:name="Colorful Shading Accent 1" w:semiHidden="0" w:uiPriority="71" w:unhideWhenUsed="0"/>
+    <w:lsdException w:name="Colorful List Accent 1" w:semiHidden="0" w:uiPriority="72" w:unhideWhenUsed="0"/>
+    <w:lsdException w:name="Colorful Grid Accent 1" w:semiHidden="0" w:uiPriority="73" w:unhideWhenUsed="0"/>
+    <w:lsdException w:name="Light Shading Accent 2" w:semiHidden="0" w:uiPriority="60" w:unhideWhenUsed="0"/>
+    <w:lsdException w:name="Light List Accent 2" w:semiHidden="0" w:uiPriority="61" w:unhideWhenUsed="0"/>
+    <w:lsdException w:name="Light Grid Accent 2" w:semiHidden="0" w:uiPriority="62" w:unhideWhenUsed="0"/>
+    <w:lsdException w:name="Medium Shading 1 Accent 2" w:semiHidden="0" w:uiPriority="63" w:unhideWhenUsed="0"/>
+    <w:lsdException w:name="Medium Shading 2 Accent 2" w:semiHidden="0" w:uiPriority="64" w:unhideWhenUsed="0"/>
+    <w:lsdException w:name="Medium List 1 Accent 2" w:semiHidden="0" w:uiPriority="65" w:unhideWhenUsed="0"/>
+    <w:lsdException w:name="Medium List 2 Accent 2" w:semiHidden="0" w:uiPriority="66" w:unhideWhenUsed="0"/>
+    <w:lsdException w:name="Medium Grid 1 Accent 2" w:semiHidden="0" w:uiPriority="67" w:unhideWhenUsed="0"/>
+    <w:lsdException w:name="Medium Grid 2 Accent 2" w:semiHidden="0" w:uiPriority="68" w:unhideWhenUsed="0"/>
+    <w:lsdException w:name="Medium Grid 3 Accent 2" w:semiHidden="0" w:uiPriority="69" w:unhideWhenUsed="0"/>
+    <w:lsdException w:name="Dark List Accent 2" w:semiHidden="0" w:uiPriority="70" w:unhideWhenUsed="0"/>
+    <w:lsdException w:name="Colorful Shading Accent 2" w:semiHidden="0" w:uiPriority="71" w:unhideWhenUsed="0"/>
+    <w:lsdException w:name="Colorful List Accent 2" w:semiHidden="0" w:uiPriority="72" w:unhideWhenUsed="0"/>
+    <w:lsdException w:name="Colorful Grid Accent 2" w:semiHidden="0" w:uiPriority="73" w:unhideWhenUsed="0"/>
+    <w:lsdException w:name="Light Shading Accent 3" w:semiHidden="0" w:uiPriority="60" w:unhideWhenUsed="0"/>
+    <w:lsdException w:name="Light List Accent 3" w:semiHidden="0" w:uiPriority="61" w:unhideWhenUsed="0"/>
+    <w:lsdException w:name="Light Grid Accent 3" w:semiHidden="0" w:uiPriority="62" w:unhideWhenUsed="0"/>
+    <w:lsdException w:name="Medium Shading 1 Accent 3" w:semiHidden="0" w:uiPriority="63" w:unhideWhenUsed="0"/>
+    <w:lsdException w:name="Medium Shading 2 Accent 3" w:semiHidden="0" w:uiPriority="64" w:unhideWhenUsed="0"/>
+    <w:lsdException w:name="Medium List 1 Accent 3" w:semiHidden="0" w:uiPriority="65" w:unhideWhenUsed="0"/>
+    <w:lsdException w:name="Medium List 2 Accent 3" w:semiHidden="0" w:uiPriority="66" w:unhideWhenUsed="0"/>
+    <w:lsdException w:name="Medium Grid 1 Accent 3" w:semiHidden="0" w:uiPriority="67" w:unhideWhenUsed="0"/>
+    <w:lsdException w:name="Medium Grid 2 Accent 3" w:semiHidden="0" w:uiPriority="68" w:unhideWhenUsed="0"/>
+    <w:lsdException w:name="Medium Grid 3 Accent 3" w:semiHidden="0" w:uiPriority="69" w:unhideWhenUsed="0"/>
+    <w:lsdException w:name="Dark List Accent 3" w:semiHidden="0" w:uiPriority="70" w:unhideWhenUsed="0"/>
+    <w:lsdException w:name="Colorful Shading Accent 3" w:semiHidden="0" w:uiPriority="71" w:unhideWhenUsed="0"/>
+    <w:lsdException w:name="Colorful List Accent 3" w:semiHidden="0" w:uiPriority="72" w:unhideWhenUsed="0"/>
+    <w:lsdException w:name="Colorful Grid Accent 3" w:semiHidden="0" w:uiPriority="73" w:unhideWhenUsed="0"/>
+    <w:lsdException w:name="Light Shading Accent 4" w:semiHidden="0" w:uiPriority="60" w:unhideWhenUsed="0"/>
+    <w:lsdException w:name="Light List Accent 4" w:semiHidden="0" w:uiPriority="61" w:unhideWhenUsed="0"/>
+    <w:lsdException w:name="Light Grid Accent 4" w:semiHidden="0" w:uiPriority="62" w:unhideWhenUsed="0"/>
+    <w:lsdException w:name="Medium Shading 1 Accent 4" w:semiHidden="0" w:uiPriority="63" w:unhideWhenUsed="0"/>
+    <w:lsdException w:name="Medium Shading 2 Accent 4" w:semiHidden="0" w:uiPriority="64" w:unhideWhenUsed="0"/>
+    <w:lsdException w:name="Medium List 1 Accent 4" w:semiHidden="0" w:uiPriority="65" w:unhideWhenUsed="0"/>
+    <w:lsdException w:name="Medium List 2 Accent 4" w:semiHidden="0" w:uiPriority="66" w:unhideWhenUsed="0"/>
+    <w:lsdException w:name="Medium Grid 1 Accent 4" w:semiHidden="0" w:uiPriority="67" w:unhideWhenUsed="0"/>
+    <w:lsdException w:name="Medium Grid 2 Accent 4" w:semiHidden="0" w:uiPriority="68" w:unhideWhenUsed="0"/>
+    <w:lsdException w:name="Medium Grid 3 Accent 4" w:semiHidden="0" w:uiPriority="69" w:unhideWhenUsed="0"/>
+    <w:lsdException w:name="Dark List Accent 4" w:semiHidden="0" w:uiPriority="70" w:unhideWhenUsed="0"/>
+    <w:lsdException w:name="Colorful Shading Accent 4" w:semiHidden="0" w:uiPriority="71" w:unhideWhenUsed="0"/>
+    <w:lsdException w:name="Colorful List Accent 4" w:semiHidden="0" w:uiPriority="72" w:unhideWhenUsed="0"/>
+    <w:lsdException w:name="Colorful Grid Accent 4" w:semiHidden="0" w:uiPriority="73" w:unhideWhenUsed="0"/>
+    <w:lsdException w:name="Light Shading Accent 5" w:semiHidden="0" w:uiPriority="60" w:unhideWhenUsed="0"/>
+    <w:lsdException w:name="Light List Accent 5" w:semiHidden="0" w:uiPriority="61" w:unhideWhenUsed="0"/>
+    <w:lsdException w:name="Light Grid Accent 5" w:semiHidden="0" w:uiPriority="62" w:unhideWhenUsed="0"/>
+    <w:lsdException w:name="Medium Shading 1 Accent 5" w:semiHidden="0" w:uiPriority="63" w:unhideWhenUsed="0"/>
+    <w:lsdException w:name="Medium Shading 2 Accent 5" w:semiHidden="0" w:uiPriority="64" w:unhideWhenUsed="0"/>
+    <w:lsdException w:name="Medium List 1 Accent 5" w:semiHidden="0" w:uiPriority="65" w:unhideWhenUsed="0"/>
+    <w:lsdException w:name="Medium List 2 Accent 5" w:semiHidden="0" w:uiPriority="66" w:unhideWhenUsed="0"/>
+    <w:lsdException w:name="Medium Grid 1 Accent 5" w:semiHidden="0" w:uiPriority="67" w:unhideWhenUsed="0"/>
+    <w:lsdException w:name="Medium Grid 2 Accent 5" w:semiHidden="0" w:uiPriority="68" w:unhideWhenUsed="0"/>
+    <w:lsdException w:name="Medium Grid 3 Accent 5" w:semiHidden="0" w:uiPriority="69" w:unhideWhenUsed="0"/>
+    <w:lsdException w:name="Dark List Accent 5" w:semiHidden="0" w:uiPriority="70" w:unhideWhenUsed="0"/>
+    <w:lsdException w:name="Colorful Shading Accent 5" w:semiHidden="0" w:uiPriority="71" w:unhideWhenUsed="0"/>
+    <w:lsdException w:name="Colorful List Accent 5" w:semiHidden="0" w:uiPriority="72" w:unhideWhenUsed="0"/>
+    <w:lsdException w:name="Colorful Grid Accent 5" w:semiHidden="0" w:uiPriority="73" w:unhideWhenUsed="0"/>
+    <w:lsdException w:name="Light Shading Accent 6" w:semiHidden="0" w:uiPriority="60" w:unhideWhenUsed="0"/>
+    <w:lsdException w:name="Light List Accent 6" w:semiHidden="0" w:uiPriority="61" w:unhideWhenUsed="0"/>
+    <w:lsdException w:name="Light Grid Accent 6" w:semiHidden="0" w:uiPriority="62" w:unhideWhenUsed="0"/>
+    <w:lsdException w:name="Medium Shading 1 Accent 6" w:semiHidden="0" w:uiPriority="63" w:unhideWhenUsed="0"/>
+    <w:lsdException w:name="Medium Shading 2 Accent 6" w:semiHidden="0" w:uiPriority="64" w:unhideWhenUsed="0"/>
+    <w:lsdException w:name="Medium List 1 Accent 6" w:semiHidden="0" w:uiPriority="65" w:unhideWhenUsed="0"/>
+    <w:lsdException w:name="Medium List 2 Accent 6" w:semiHidden="0" w:uiPriority="66" w:unhideWhenUsed="0"/>
+    <w:lsdException w:name="Medium Grid 1 Accent 6" w:semiHidden="0" w:uiPriority="67" w:unhideWhenUsed="0"/>
+    <w:lsdException w:name="Medium Grid 2 Accent 6" w:semiHidden="0" w:uiPriority="68" w:unhideWhenUsed="0"/>
+    <w:lsdException w:name="Medium Grid 3 Accent 6" w:semiHidden="0" w:uiPriority="69" w:unhideWhenUsed="0"/>
+    <w:lsdException w:name="Dark List Accent 6" w:semiHidden="0" w:uiPriority="70" w:unhideWhenUsed="0"/>
+    <w:lsdException w:name="Colorful Shading Accent 6" w:semiHidden="0" w:uiPriority="71" w:unhideWhenUsed="0"/>
+    <w:lsdException w:name="Colorful List Accent 6" w:semiHidden="0" w:uiPriority="72" w:unhideWhenUsed="0"/>
+    <w:lsdException w:name="Colorful Grid Accent 6" w:semiHidden="0" w:uiPriority="73" w:unhideWhenUsed="0"/>
+    <w:lsdException w:name="Subtle Emphasis" w:semiHidden="0" w:uiPriority="19" w:unhideWhenUsed="0" w:qFormat="1"/>
+    <w:lsdException w:name="Intense Emphasis" w:semiHidden="0" w:uiPriority="21" w:unhideWhenUsed="0" w:qFormat="1"/>
+    <w:lsdException w:name="Subtle Reference" w:semiHidden="0" w:uiPriority="31" w:unhideWhenUsed="0" w:qFormat="1"/>
+    <w:lsdException w:name="Intense Reference" w:semiHidden="0" w:uiPriority="32" w:unhideWhenUsed="0" w:qFormat="1"/>
+    <w:lsdException w:name="Book Title" w:semiHidden="0" w:uiPriority="33" w:unhideWhenUsed="0" w:qFormat="1"/>
+    <w:lsdException w:name="Bibliography" w:uiPriority="37"/>
+    <w:lsdException w:name="TOC Heading" w:uiPriority="39" w:qFormat="1"/>
+  </w:latentStyles>
+  <w:style w:type="paragraph" w:default="1" w:styleId="Normal">
+    <w:name w:val="Normal"/>
+    <w:qFormat/>
   </w:style>
-  <w:style w:type="table" w:styleId="TableNormal" w:default="1">
-    <w:name w:val="Table Normal"/>
-  </w:style>
-  <w:style w:type="paragraph" w:styleId="Heading1">
+  <w:style w:type="paragraph" w:styleId="Ttulo1">
     <w:name w:val="heading 1"/>
-    <w:basedOn w:val="Normal"/>
-    <w:next w:val="Normal"/>
+    <w:basedOn w:val="normal0"/>
+    <w:next w:val="normal0"/>
+    <w:rsid w:val="00043C44"/>
     <w:pPr>
-      <w:keepNext w:val="1"/>
-      <w:keepLines w:val="1"/>
-      <w:spacing w:after="120" w:before="400" w:lineRule="auto"/>
+      <w:keepNext/>
+      <w:keepLines/>
+      <w:spacing w:before="400" w:after="120"/>
+      <w:outlineLvl w:val="0"/>
     </w:pPr>
     <w:rPr>
       <w:sz w:val="40"/>
       <w:szCs w:val="40"/>
     </w:rPr>
   </w:style>
-  <w:style w:type="paragraph" w:styleId="Heading2">
+  <w:style w:type="paragraph" w:styleId="Ttulo2">
     <w:name w:val="heading 2"/>
-    <w:basedOn w:val="Normal"/>
-    <w:next w:val="Normal"/>
+    <w:basedOn w:val="normal0"/>
+    <w:next w:val="normal0"/>
+    <w:rsid w:val="00043C44"/>
     <w:pPr>
-      <w:keepNext w:val="1"/>
-      <w:keepLines w:val="1"/>
-      <w:spacing w:after="120" w:before="360" w:lineRule="auto"/>
+      <w:keepNext/>
+      <w:keepLines/>
+      <w:spacing w:before="360" w:after="120"/>
+      <w:outlineLvl w:val="1"/>
     </w:pPr>
     <w:rPr>
-      <w:b w:val="0"/>
       <w:sz w:val="32"/>
       <w:szCs w:val="32"/>
     </w:rPr>
   </w:style>
-  <w:style w:type="paragraph" w:styleId="Heading3">
+  <w:style w:type="paragraph" w:styleId="Ttulo3">
     <w:name w:val="heading 3"/>
-    <w:basedOn w:val="Normal"/>
-    <w:next w:val="Normal"/>
+    <w:basedOn w:val="normal0"/>
+    <w:next w:val="normal0"/>
+    <w:rsid w:val="00043C44"/>
     <w:pPr>
-      <w:keepNext w:val="1"/>
-      <w:keepLines w:val="1"/>
-      <w:spacing w:after="80" w:before="320" w:lineRule="auto"/>
+      <w:keepNext/>
+      <w:keepLines/>
+      <w:spacing w:before="320" w:after="80"/>
+      <w:outlineLvl w:val="2"/>
     </w:pPr>
     <w:rPr>
-      <w:b w:val="0"/>
       <w:color w:val="434343"/>
       <w:sz w:val="28"/>
       <w:szCs w:val="28"/>
     </w:rPr>
   </w:style>
-  <w:style w:type="paragraph" w:styleId="Heading4">
+  <w:style w:type="paragraph" w:styleId="Ttulo4">
     <w:name w:val="heading 4"/>
-    <w:basedOn w:val="Normal"/>
-    <w:next w:val="Normal"/>
+    <w:basedOn w:val="normal0"/>
+    <w:next w:val="normal0"/>
+    <w:rsid w:val="00043C44"/>
     <w:pPr>
-      <w:keepNext w:val="1"/>
-      <w:keepLines w:val="1"/>
-      <w:spacing w:after="80" w:before="280" w:lineRule="auto"/>
+      <w:keepNext/>
+      <w:keepLines/>
+      <w:spacing w:before="280" w:after="80"/>
+      <w:outlineLvl w:val="3"/>
     </w:pPr>
     <w:rPr>
       <w:color w:val="666666"/>
@@ -2228,96 +2516,220 @@
       <w:szCs w:val="24"/>
     </w:rPr>
   </w:style>
-  <w:style w:type="paragraph" w:styleId="Heading5">
+  <w:style w:type="paragraph" w:styleId="Ttulo5">
     <w:name w:val="heading 5"/>
-    <w:basedOn w:val="Normal"/>
-    <w:next w:val="Normal"/>
+    <w:basedOn w:val="normal0"/>
+    <w:next w:val="normal0"/>
+    <w:rsid w:val="00043C44"/>
     <w:pPr>
-      <w:keepNext w:val="1"/>
-      <w:keepLines w:val="1"/>
-      <w:spacing w:after="80" w:before="240" w:lineRule="auto"/>
+      <w:keepNext/>
+      <w:keepLines/>
+      <w:spacing w:before="240" w:after="80"/>
+      <w:outlineLvl w:val="4"/>
     </w:pPr>
     <w:rPr>
       <w:color w:val="666666"/>
-      <w:sz w:val="22"/>
-      <w:szCs w:val="22"/>
     </w:rPr>
   </w:style>
-  <w:style w:type="paragraph" w:styleId="Heading6">
+  <w:style w:type="paragraph" w:styleId="Ttulo6">
     <w:name w:val="heading 6"/>
-    <w:basedOn w:val="Normal"/>
-    <w:next w:val="Normal"/>
+    <w:basedOn w:val="normal0"/>
+    <w:next w:val="normal0"/>
+    <w:rsid w:val="00043C44"/>
     <w:pPr>
-      <w:keepNext w:val="1"/>
-      <w:keepLines w:val="1"/>
-      <w:spacing w:after="80" w:before="240" w:lineRule="auto"/>
+      <w:keepNext/>
+      <w:keepLines/>
+      <w:spacing w:before="240" w:after="80"/>
+      <w:outlineLvl w:val="5"/>
     </w:pPr>
     <w:rPr>
-      <w:i w:val="1"/>
+      <w:i/>
       <w:color w:val="666666"/>
-      <w:sz w:val="22"/>
-      <w:szCs w:val="22"/>
     </w:rPr>
   </w:style>
-  <w:style w:type="paragraph" w:styleId="Title">
+  <w:style w:type="character" w:default="1" w:styleId="Fuentedeprrafopredeter">
+    <w:name w:val="Default Paragraph Font"/>
+    <w:uiPriority w:val="1"/>
+    <w:semiHidden/>
+    <w:unhideWhenUsed/>
+  </w:style>
+  <w:style w:type="table" w:default="1" w:styleId="Tablanormal">
+    <w:name w:val="Normal Table"/>
+    <w:uiPriority w:val="99"/>
+    <w:semiHidden/>
+    <w:unhideWhenUsed/>
+    <w:qFormat/>
+    <w:tblPr>
+      <w:tblInd w:w="0" w:type="dxa"/>
+      <w:tblCellMar>
+        <w:top w:w="0" w:type="dxa"/>
+        <w:left w:w="108" w:type="dxa"/>
+        <w:bottom w:w="0" w:type="dxa"/>
+        <w:right w:w="108" w:type="dxa"/>
+      </w:tblCellMar>
+    </w:tblPr>
+  </w:style>
+  <w:style w:type="numbering" w:default="1" w:styleId="Sinlista">
+    <w:name w:val="No List"/>
+    <w:uiPriority w:val="99"/>
+    <w:semiHidden/>
+    <w:unhideWhenUsed/>
+  </w:style>
+  <w:style w:type="paragraph" w:customStyle="1" w:styleId="normal0">
+    <w:name w:val="normal"/>
+    <w:rsid w:val="00043C44"/>
+  </w:style>
+  <w:style w:type="table" w:customStyle="1" w:styleId="TableNormal">
+    <w:name w:val="Table Normal"/>
+    <w:rsid w:val="00043C44"/>
+    <w:tblPr>
+      <w:tblCellMar>
+        <w:top w:w="0" w:type="dxa"/>
+        <w:left w:w="0" w:type="dxa"/>
+        <w:bottom w:w="0" w:type="dxa"/>
+        <w:right w:w="0" w:type="dxa"/>
+      </w:tblCellMar>
+    </w:tblPr>
+  </w:style>
+  <w:style w:type="paragraph" w:styleId="Ttulo">
     <w:name w:val="Title"/>
-    <w:basedOn w:val="Normal"/>
-    <w:next w:val="Normal"/>
+    <w:basedOn w:val="normal0"/>
+    <w:next w:val="normal0"/>
+    <w:rsid w:val="00043C44"/>
     <w:pPr>
-      <w:keepNext w:val="1"/>
-      <w:keepLines w:val="1"/>
-      <w:spacing w:after="60" w:before="0" w:lineRule="auto"/>
+      <w:keepNext/>
+      <w:keepLines/>
+      <w:spacing w:after="60"/>
     </w:pPr>
     <w:rPr>
       <w:sz w:val="52"/>
       <w:szCs w:val="52"/>
     </w:rPr>
   </w:style>
-  <w:style w:type="paragraph" w:styleId="Subtitle">
+  <w:style w:type="paragraph" w:styleId="Subttulo">
     <w:name w:val="Subtitle"/>
-    <w:basedOn w:val="Normal"/>
-    <w:next w:val="Normal"/>
+    <w:basedOn w:val="normal0"/>
+    <w:next w:val="normal0"/>
+    <w:rsid w:val="00043C44"/>
     <w:pPr>
-      <w:keepNext w:val="1"/>
-      <w:keepLines w:val="1"/>
-      <w:spacing w:after="320" w:before="0" w:lineRule="auto"/>
+      <w:keepNext/>
+      <w:keepLines/>
+      <w:spacing w:after="320"/>
     </w:pPr>
     <w:rPr>
-      <w:rFonts w:ascii="Arial" w:cs="Arial" w:eastAsia="Arial" w:hAnsi="Arial"/>
-      <w:i w:val="0"/>
       <w:color w:val="666666"/>
       <w:sz w:val="30"/>
       <w:szCs w:val="30"/>
     </w:rPr>
   </w:style>
-  <w:style w:type="table" w:styleId="Table1">
+  <w:style w:type="table" w:customStyle="1" w:styleId="a">
     <w:basedOn w:val="TableNormal"/>
+    <w:rsid w:val="00043C44"/>
     <w:pPr>
-      <w:spacing w:after="0" w:line="240" w:lineRule="auto"/>
+      <w:spacing w:line="240" w:lineRule="auto"/>
     </w:pPr>
     <w:tblPr>
       <w:tblStyleRowBandSize w:val="1"/>
       <w:tblStyleColBandSize w:val="1"/>
       <w:tblCellMar>
-        <w:top w:w="0.0" w:type="dxa"/>
-        <w:left w:w="108.0" w:type="dxa"/>
-        <w:bottom w:w="0.0" w:type="dxa"/>
-        <w:right w:w="108.0" w:type="dxa"/>
+        <w:top w:w="0" w:type="dxa"/>
+        <w:left w:w="108" w:type="dxa"/>
+        <w:bottom w:w="0" w:type="dxa"/>
+        <w:right w:w="108" w:type="dxa"/>
       </w:tblCellMar>
     </w:tblPr>
   </w:style>
-  <w:style w:type="table" w:styleId="Table2">
+  <w:style w:type="table" w:customStyle="1" w:styleId="a0">
     <w:basedOn w:val="TableNormal"/>
+    <w:rsid w:val="00043C44"/>
     <w:tblPr>
       <w:tblStyleRowBandSize w:val="1"/>
       <w:tblStyleColBandSize w:val="1"/>
       <w:tblCellMar>
-        <w:top w:w="100.0" w:type="dxa"/>
-        <w:left w:w="100.0" w:type="dxa"/>
-        <w:bottom w:w="100.0" w:type="dxa"/>
-        <w:right w:w="100.0" w:type="dxa"/>
+        <w:top w:w="100" w:type="dxa"/>
+        <w:left w:w="100" w:type="dxa"/>
+        <w:bottom w:w="100" w:type="dxa"/>
+        <w:right w:w="100" w:type="dxa"/>
       </w:tblCellMar>
     </w:tblPr>
+  </w:style>
+  <w:style w:type="paragraph" w:styleId="Encabezado">
+    <w:name w:val="header"/>
+    <w:basedOn w:val="Normal"/>
+    <w:link w:val="EncabezadoCar"/>
+    <w:uiPriority w:val="99"/>
+    <w:semiHidden/>
+    <w:unhideWhenUsed/>
+    <w:rsid w:val="00EC415F"/>
+    <w:pPr>
+      <w:tabs>
+        <w:tab w:val="center" w:pos="4419"/>
+        <w:tab w:val="right" w:pos="8838"/>
+      </w:tabs>
+      <w:spacing w:line="240" w:lineRule="auto"/>
+    </w:pPr>
+  </w:style>
+  <w:style w:type="character" w:customStyle="1" w:styleId="EncabezadoCar">
+    <w:name w:val="Encabezado Car"/>
+    <w:basedOn w:val="Fuentedeprrafopredeter"/>
+    <w:link w:val="Encabezado"/>
+    <w:uiPriority w:val="99"/>
+    <w:semiHidden/>
+    <w:rsid w:val="00EC415F"/>
+  </w:style>
+  <w:style w:type="paragraph" w:styleId="Piedepgina">
+    <w:name w:val="footer"/>
+    <w:basedOn w:val="Normal"/>
+    <w:link w:val="PiedepginaCar"/>
+    <w:uiPriority w:val="99"/>
+    <w:semiHidden/>
+    <w:unhideWhenUsed/>
+    <w:rsid w:val="00EC415F"/>
+    <w:pPr>
+      <w:tabs>
+        <w:tab w:val="center" w:pos="4419"/>
+        <w:tab w:val="right" w:pos="8838"/>
+      </w:tabs>
+      <w:spacing w:line="240" w:lineRule="auto"/>
+    </w:pPr>
+  </w:style>
+  <w:style w:type="character" w:customStyle="1" w:styleId="PiedepginaCar">
+    <w:name w:val="Pie de página Car"/>
+    <w:basedOn w:val="Fuentedeprrafopredeter"/>
+    <w:link w:val="Piedepgina"/>
+    <w:uiPriority w:val="99"/>
+    <w:semiHidden/>
+    <w:rsid w:val="00EC415F"/>
+  </w:style>
+  <w:style w:type="paragraph" w:styleId="Textodeglobo">
+    <w:name w:val="Balloon Text"/>
+    <w:basedOn w:val="Normal"/>
+    <w:link w:val="TextodegloboCar"/>
+    <w:uiPriority w:val="99"/>
+    <w:semiHidden/>
+    <w:unhideWhenUsed/>
+    <w:rsid w:val="00EC415F"/>
+    <w:pPr>
+      <w:spacing w:line="240" w:lineRule="auto"/>
+    </w:pPr>
+    <w:rPr>
+      <w:rFonts w:ascii="Tahoma" w:hAnsi="Tahoma" w:cs="Tahoma"/>
+      <w:sz w:val="16"/>
+      <w:szCs w:val="16"/>
+    </w:rPr>
+  </w:style>
+  <w:style w:type="character" w:customStyle="1" w:styleId="TextodegloboCar">
+    <w:name w:val="Texto de globo Car"/>
+    <w:basedOn w:val="Fuentedeprrafopredeter"/>
+    <w:link w:val="Textodeglobo"/>
+    <w:uiPriority w:val="99"/>
+    <w:semiHidden/>
+    <w:rsid w:val="00EC415F"/>
+    <w:rPr>
+      <w:rFonts w:ascii="Tahoma" w:hAnsi="Tahoma" w:cs="Tahoma"/>
+      <w:sz w:val="16"/>
+      <w:szCs w:val="16"/>
+    </w:rPr>
   </w:style>
 </w:styles>
 </file>

</xml_diff>